<commit_message>
Adionado trabalho 2 de Banco de dado
</commit_message>
<xml_diff>
--- a/2-periodo/Banco de Dados (mysql)/Projetos-TDE/projeto-RA01/Projeto BD - 1a Parte - equipe 06.docx
+++ b/2-periodo/Banco de Dados (mysql)/Projetos-TDE/projeto-RA01/Projeto BD - 1a Parte - equipe 06.docx
@@ -177,6 +177,7 @@
         </w:sectPr>
       </w:pPr>
       <w:r>
+        <w:lastRenderedPageBreak/>
         <w:t>Setembro de 2023</w:t>
       </w:r>
     </w:p>
@@ -187,7 +188,7 @@
     </w:p>
     <w:p>
       <w:pPr>
-        <w:pStyle w:val="Title"/>
+        <w:pStyle w:val="Ttulo"/>
       </w:pPr>
     </w:p>
     <w:sdt>
@@ -214,7 +215,7 @@
       <w:sdtContent>
         <w:p>
           <w:pPr>
-            <w:pStyle w:val="Title"/>
+            <w:pStyle w:val="Ttulo"/>
             <w:jc w:val="center"/>
           </w:pPr>
           <w:r>
@@ -224,7 +225,7 @@
         <w:p/>
         <w:p>
           <w:pPr>
-            <w:pStyle w:val="TOC1"/>
+            <w:pStyle w:val="Sumrio1"/>
             <w:tabs>
               <w:tab w:val="left" w:pos="440"/>
               <w:tab w:val="right" w:leader="dot" w:pos="8494"/>
@@ -315,7 +316,7 @@
         </w:p>
         <w:p>
           <w:pPr>
-            <w:pStyle w:val="TOC2"/>
+            <w:pStyle w:val="Sumrio2"/>
             <w:tabs>
               <w:tab w:val="left" w:pos="880"/>
               <w:tab w:val="right" w:leader="dot" w:pos="8494"/>
@@ -397,7 +398,7 @@
         </w:p>
         <w:p>
           <w:pPr>
-            <w:pStyle w:val="TOC2"/>
+            <w:pStyle w:val="Sumrio2"/>
             <w:tabs>
               <w:tab w:val="left" w:pos="880"/>
               <w:tab w:val="right" w:leader="dot" w:pos="8494"/>
@@ -479,7 +480,7 @@
         </w:p>
         <w:p>
           <w:pPr>
-            <w:pStyle w:val="TOC2"/>
+            <w:pStyle w:val="Sumrio2"/>
             <w:tabs>
               <w:tab w:val="left" w:pos="880"/>
               <w:tab w:val="right" w:leader="dot" w:pos="8494"/>
@@ -561,7 +562,7 @@
         </w:p>
         <w:p>
           <w:pPr>
-            <w:pStyle w:val="TOC2"/>
+            <w:pStyle w:val="Sumrio2"/>
             <w:tabs>
               <w:tab w:val="left" w:pos="880"/>
               <w:tab w:val="right" w:leader="dot" w:pos="8494"/>
@@ -643,7 +644,7 @@
         </w:p>
         <w:p>
           <w:pPr>
-            <w:pStyle w:val="TOC1"/>
+            <w:pStyle w:val="Sumrio1"/>
             <w:tabs>
               <w:tab w:val="left" w:pos="440"/>
               <w:tab w:val="right" w:leader="dot" w:pos="8494"/>
@@ -725,7 +726,7 @@
         </w:p>
         <w:p>
           <w:pPr>
-            <w:pStyle w:val="TOC1"/>
+            <w:pStyle w:val="Sumrio1"/>
             <w:tabs>
               <w:tab w:val="left" w:pos="440"/>
               <w:tab w:val="right" w:leader="dot" w:pos="8494"/>
@@ -807,7 +808,7 @@
         </w:p>
         <w:p>
           <w:pPr>
-            <w:pStyle w:val="TOC1"/>
+            <w:pStyle w:val="Sumrio1"/>
             <w:tabs>
               <w:tab w:val="left" w:pos="440"/>
               <w:tab w:val="right" w:leader="dot" w:pos="8494"/>
@@ -889,7 +890,7 @@
         </w:p>
         <w:p>
           <w:pPr>
-            <w:pStyle w:val="TOC2"/>
+            <w:pStyle w:val="Sumrio2"/>
             <w:tabs>
               <w:tab w:val="left" w:pos="880"/>
               <w:tab w:val="right" w:leader="dot" w:pos="8494"/>
@@ -971,7 +972,7 @@
         </w:p>
         <w:p>
           <w:pPr>
-            <w:pStyle w:val="TOC2"/>
+            <w:pStyle w:val="Sumrio2"/>
             <w:tabs>
               <w:tab w:val="left" w:pos="880"/>
               <w:tab w:val="right" w:leader="dot" w:pos="8494"/>
@@ -1053,7 +1054,7 @@
         </w:p>
         <w:p>
           <w:pPr>
-            <w:pStyle w:val="TOC2"/>
+            <w:pStyle w:val="Sumrio2"/>
             <w:tabs>
               <w:tab w:val="left" w:pos="880"/>
               <w:tab w:val="right" w:leader="dot" w:pos="8494"/>
@@ -1135,7 +1136,7 @@
         </w:p>
         <w:p>
           <w:pPr>
-            <w:pStyle w:val="TOC2"/>
+            <w:pStyle w:val="Sumrio2"/>
             <w:tabs>
               <w:tab w:val="left" w:pos="880"/>
               <w:tab w:val="right" w:leader="dot" w:pos="8494"/>
@@ -1245,17 +1246,18 @@
     </w:p>
     <w:p>
       <w:pPr>
-        <w:pStyle w:val="Heading1"/>
+        <w:pStyle w:val="Ttulo1"/>
       </w:pPr>
       <w:bookmarkStart w:id="0" w:name="_Toc143529170"/>
       <w:r>
+        <w:lastRenderedPageBreak/>
         <w:t>Domínio de Aplicação para o Banco de Dados</w:t>
       </w:r>
       <w:bookmarkEnd w:id="0"/>
     </w:p>
     <w:p>
       <w:pPr>
-        <w:pStyle w:val="Heading2"/>
+        <w:pStyle w:val="Ttulo2"/>
       </w:pPr>
       <w:r>
         <w:t>Panificadora Padoca</w:t>
@@ -1264,7 +1266,7 @@
     <w:p/>
     <w:p>
       <w:pPr>
-        <w:pStyle w:val="Heading2"/>
+        <w:pStyle w:val="Ttulo2"/>
       </w:pPr>
       <w:r>
         <w:t>Tema do projeto</w:t>
@@ -1284,7 +1286,7 @@
     <w:p/>
     <w:p>
       <w:pPr>
-        <w:pStyle w:val="Heading2"/>
+        <w:pStyle w:val="Ttulo2"/>
       </w:pPr>
       <w:bookmarkStart w:id="1" w:name="_Toc143529173"/>
       <w:r>
@@ -1315,28 +1317,6 @@
         <w:t>s</w:t>
       </w:r>
     </w:p>
-    <w:p>
-      <w:r>
-        <w:t>Pedido</w:t>
-      </w:r>
-      <w:r>
-        <w:t>s</w:t>
-      </w:r>
-      <w:r>
-        <w:t xml:space="preserve"> </w:t>
-      </w:r>
-      <w:r>
-        <w:t>Cliente</w:t>
-      </w:r>
-    </w:p>
-    <w:p>
-      <w:r>
-        <w:t>Produto</w:t>
-      </w:r>
-      <w:r>
-        <w:t>s</w:t>
-      </w:r>
-    </w:p>
     <w:p/>
     <w:p>
       <w:pPr>
@@ -1355,63 +1335,25 @@
     </w:p>
     <w:p>
       <w:r>
-        <w:t>Funcionário</w:t>
-      </w:r>
-      <w:r>
-        <w:t>s</w:t>
-      </w:r>
-    </w:p>
-    <w:p>
-      <w:r>
-        <w:t>Produto</w:t>
-      </w:r>
-      <w:r>
-        <w:t>s</w:t>
-      </w:r>
-    </w:p>
-    <w:p>
-      <w:r>
-        <w:t>Tipos Produtos</w:t>
-      </w:r>
-    </w:p>
-    <w:p>
-      <w:r>
-        <w:t>Fornecedor</w:t>
-      </w:r>
-    </w:p>
-    <w:p>
-      <w:r>
-        <w:t>Pedido</w:t>
-      </w:r>
-      <w:r>
-        <w:t>s</w:t>
-      </w:r>
-      <w:r>
-        <w:t xml:space="preserve"> </w:t>
-      </w:r>
-      <w:r>
-        <w:t>Estoque</w:t>
-      </w:r>
-    </w:p>
-    <w:p>
-      <w:r>
-        <w:t>Estoque</w:t>
-      </w:r>
-      <w:r>
-        <w:t xml:space="preserve"> *</w:t>
+        <w:t>Fornecedores</w:t>
       </w:r>
     </w:p>
     <w:p/>
     <w:p>
       <w:pPr>
-        <w:pStyle w:val="Heading2"/>
+        <w:pStyle w:val="Ttulo2"/>
       </w:pPr>
       <w:bookmarkStart w:id="2" w:name="_Toc143529174"/>
+      <w:proofErr w:type="gramStart"/>
       <w:r>
         <w:t xml:space="preserve">1ª </w:t>
       </w:r>
       <w:r>
-        <w:t xml:space="preserve">Registro de </w:t>
+        <w:t>Registro</w:t>
+      </w:r>
+      <w:proofErr w:type="gramEnd"/>
+      <w:r>
+        <w:t xml:space="preserve"> de </w:t>
       </w:r>
       <w:r>
         <w:t>funcionalidades do projeeto</w:t>
@@ -1420,7 +1362,7 @@
     </w:p>
     <w:p>
       <w:pPr>
-        <w:pStyle w:val="ListParagraph"/>
+        <w:pStyle w:val="PargrafodaLista"/>
         <w:numPr>
           <w:ilvl w:val="0"/>
           <w:numId w:val="4"/>
@@ -1433,7 +1375,7 @@
     <w:p/>
     <w:p>
       <w:pPr>
-        <w:pStyle w:val="ListParagraph"/>
+        <w:pStyle w:val="PargrafodaLista"/>
         <w:numPr>
           <w:ilvl w:val="0"/>
           <w:numId w:val="3"/>
@@ -1446,7 +1388,7 @@
     <w:p/>
     <w:p>
       <w:pPr>
-        <w:pStyle w:val="ListParagraph"/>
+        <w:pStyle w:val="PargrafodaLista"/>
         <w:numPr>
           <w:ilvl w:val="0"/>
           <w:numId w:val="2"/>
@@ -1458,7 +1400,7 @@
     </w:p>
     <w:p>
       <w:pPr>
-        <w:pStyle w:val="ListParagraph"/>
+        <w:pStyle w:val="PargrafodaLista"/>
         <w:numPr>
           <w:ilvl w:val="0"/>
           <w:numId w:val="2"/>
@@ -1471,7 +1413,7 @@
     <w:p/>
     <w:p>
       <w:pPr>
-        <w:pStyle w:val="Heading1"/>
+        <w:pStyle w:val="Ttulo1"/>
         <w:numPr>
           <w:ilvl w:val="0"/>
           <w:numId w:val="5"/>
@@ -1479,13 +1421,14 @@
       </w:pPr>
       <w:bookmarkStart w:id="3" w:name="_Toc143529176"/>
       <w:r>
+        <w:lastRenderedPageBreak/>
         <w:t>Modelo Conceitual</w:t>
       </w:r>
       <w:bookmarkEnd w:id="3"/>
     </w:p>
     <w:p>
       <w:pPr>
-        <w:pStyle w:val="Heading1"/>
+        <w:pStyle w:val="Ttulo1"/>
         <w:numPr>
           <w:ilvl w:val="0"/>
           <w:numId w:val="0"/>
@@ -1582,7 +1525,7 @@
     <w:p/>
     <w:p>
       <w:pPr>
-        <w:pStyle w:val="Heading1"/>
+        <w:pStyle w:val="Ttulo1"/>
         <w:numPr>
           <w:ilvl w:val="0"/>
           <w:numId w:val="5"/>
@@ -1590,6 +1533,7 @@
       </w:pPr>
       <w:bookmarkStart w:id="4" w:name="_Toc143529177"/>
       <w:r>
+        <w:lastRenderedPageBreak/>
         <w:t>Modelo Lógico (normalizado até a 2FN)</w:t>
       </w:r>
       <w:bookmarkEnd w:id="4"/>
@@ -1649,7 +1593,7 @@
     </w:p>
     <w:p>
       <w:pPr>
-        <w:pStyle w:val="Heading1"/>
+        <w:pStyle w:val="Ttulo1"/>
         <w:numPr>
           <w:ilvl w:val="0"/>
           <w:numId w:val="5"/>
@@ -1663,7 +1607,7 @@
     </w:p>
     <w:p>
       <w:pPr>
-        <w:pStyle w:val="Heading2"/>
+        <w:pStyle w:val="Ttulo2"/>
       </w:pPr>
       <w:bookmarkStart w:id="6" w:name="_Toc143529179"/>
       <w:r>
@@ -1675,45 +1619,102 @@
       <w:pPr>
         <w:rPr>
           <w:highlight w:val="darkGray"/>
-        </w:rPr>
-      </w:pPr>
-      <w:r>
-        <w:rPr>
-          <w:highlight w:val="darkGray"/>
-        </w:rPr>
-        <w:t>CREATE TABLE Clientes (</w:t>
-      </w:r>
-    </w:p>
-    <w:p>
-      <w:pPr>
-        <w:rPr>
-          <w:highlight w:val="darkGray"/>
-        </w:rPr>
-      </w:pPr>
-      <w:r>
+          <w:lang w:val="en-US"/>
+        </w:rPr>
+      </w:pPr>
+      <w:r>
+        <w:rPr>
+          <w:highlight w:val="darkGray"/>
+          <w:lang w:val="en-US"/>
+        </w:rPr>
+        <w:t xml:space="preserve">CREATE TABLE </w:t>
+      </w:r>
+      <w:proofErr w:type="spellStart"/>
+      <w:r>
+        <w:rPr>
+          <w:highlight w:val="darkGray"/>
+          <w:lang w:val="en-US"/>
+        </w:rPr>
+        <w:t>Clientes</w:t>
+      </w:r>
+      <w:proofErr w:type="spellEnd"/>
+      <w:r>
+        <w:rPr>
+          <w:highlight w:val="darkGray"/>
+          <w:lang w:val="en-US"/>
+        </w:rPr>
+        <w:t xml:space="preserve"> (</w:t>
+      </w:r>
+    </w:p>
+    <w:p>
+      <w:pPr>
+        <w:rPr>
+          <w:highlight w:val="darkGray"/>
+          <w:lang w:val="en-US"/>
+        </w:rPr>
+      </w:pPr>
+      <w:r>
+        <w:rPr>
+          <w:lang w:val="en-US"/>
+        </w:rPr>
         <w:t xml:space="preserve">    </w:t>
       </w:r>
-      <w:r>
-        <w:rPr>
-          <w:highlight w:val="darkGray"/>
-        </w:rPr>
-        <w:t>id_cliente int PRIMARY KEY,</w:t>
-      </w:r>
-    </w:p>
-    <w:p>
-      <w:pPr>
-        <w:rPr>
-          <w:highlight w:val="darkGray"/>
-        </w:rPr>
-      </w:pPr>
-      <w:r>
+      <w:proofErr w:type="spellStart"/>
+      <w:r>
+        <w:rPr>
+          <w:highlight w:val="darkGray"/>
+          <w:lang w:val="en-US"/>
+        </w:rPr>
+        <w:t>id_cliente</w:t>
+      </w:r>
+      <w:proofErr w:type="spellEnd"/>
+      <w:r>
+        <w:rPr>
+          <w:highlight w:val="darkGray"/>
+          <w:lang w:val="en-US"/>
+        </w:rPr>
+        <w:t xml:space="preserve"> int PRIMARY KEY,</w:t>
+      </w:r>
+    </w:p>
+    <w:p>
+      <w:pPr>
+        <w:rPr>
+          <w:highlight w:val="darkGray"/>
+        </w:rPr>
+      </w:pPr>
+      <w:r>
+        <w:rPr>
+          <w:lang w:val="en-US"/>
+        </w:rPr>
         <w:t xml:space="preserve">    </w:t>
       </w:r>
       <w:r>
         <w:rPr>
           <w:highlight w:val="darkGray"/>
         </w:rPr>
-        <w:t>nome varchar(100),</w:t>
+        <w:t xml:space="preserve">nome </w:t>
+      </w:r>
+      <w:proofErr w:type="spellStart"/>
+      <w:proofErr w:type="gramStart"/>
+      <w:r>
+        <w:rPr>
+          <w:highlight w:val="darkGray"/>
+        </w:rPr>
+        <w:t>varchar</w:t>
+      </w:r>
+      <w:proofErr w:type="spellEnd"/>
+      <w:r>
+        <w:rPr>
+          <w:highlight w:val="darkGray"/>
+        </w:rPr>
+        <w:t>(</w:t>
+      </w:r>
+      <w:proofErr w:type="gramEnd"/>
+      <w:r>
+        <w:rPr>
+          <w:highlight w:val="darkGray"/>
+        </w:rPr>
+        <w:t>100),</w:t>
       </w:r>
     </w:p>
     <w:p>
@@ -1858,45 +1859,89 @@
       <w:pPr>
         <w:rPr>
           <w:highlight w:val="darkGray"/>
-        </w:rPr>
-      </w:pPr>
-      <w:r>
-        <w:rPr>
-          <w:highlight w:val="darkGray"/>
-        </w:rPr>
-        <w:t>CREATE TABLE Pedidos (</w:t>
-      </w:r>
-    </w:p>
-    <w:p>
-      <w:pPr>
-        <w:rPr>
-          <w:highlight w:val="darkGray"/>
-        </w:rPr>
-      </w:pPr>
-      <w:r>
+          <w:lang w:val="en-US"/>
+        </w:rPr>
+      </w:pPr>
+      <w:r>
+        <w:rPr>
+          <w:highlight w:val="darkGray"/>
+          <w:lang w:val="en-US"/>
+        </w:rPr>
+        <w:t xml:space="preserve">CREATE TABLE </w:t>
+      </w:r>
+      <w:proofErr w:type="spellStart"/>
+      <w:r>
+        <w:rPr>
+          <w:highlight w:val="darkGray"/>
+          <w:lang w:val="en-US"/>
+        </w:rPr>
+        <w:t>Pedidos</w:t>
+      </w:r>
+      <w:proofErr w:type="spellEnd"/>
+      <w:r>
+        <w:rPr>
+          <w:highlight w:val="darkGray"/>
+          <w:lang w:val="en-US"/>
+        </w:rPr>
+        <w:t xml:space="preserve"> (</w:t>
+      </w:r>
+    </w:p>
+    <w:p>
+      <w:pPr>
+        <w:rPr>
+          <w:highlight w:val="darkGray"/>
+          <w:lang w:val="en-US"/>
+        </w:rPr>
+      </w:pPr>
+      <w:r>
+        <w:rPr>
+          <w:lang w:val="en-US"/>
+        </w:rPr>
         <w:t xml:space="preserve">    </w:t>
       </w:r>
-      <w:r>
-        <w:rPr>
-          <w:highlight w:val="darkGray"/>
-        </w:rPr>
-        <w:t>id_pedido int PRIMARY KEY,</w:t>
-      </w:r>
-    </w:p>
-    <w:p>
-      <w:pPr>
-        <w:rPr>
-          <w:highlight w:val="darkGray"/>
-        </w:rPr>
-      </w:pPr>
-      <w:r>
+      <w:proofErr w:type="spellStart"/>
+      <w:r>
+        <w:rPr>
+          <w:highlight w:val="darkGray"/>
+          <w:lang w:val="en-US"/>
+        </w:rPr>
+        <w:t>id_pedido</w:t>
+      </w:r>
+      <w:proofErr w:type="spellEnd"/>
+      <w:r>
+        <w:rPr>
+          <w:highlight w:val="darkGray"/>
+          <w:lang w:val="en-US"/>
+        </w:rPr>
+        <w:t xml:space="preserve"> int PRIMARY KEY,</w:t>
+      </w:r>
+    </w:p>
+    <w:p>
+      <w:pPr>
+        <w:rPr>
+          <w:highlight w:val="darkGray"/>
+        </w:rPr>
+      </w:pPr>
+      <w:r>
+        <w:rPr>
+          <w:lang w:val="en-US"/>
+        </w:rPr>
+        <w:lastRenderedPageBreak/>
         <w:t xml:space="preserve">    </w:t>
       </w:r>
-      <w:r>
-        <w:rPr>
-          <w:highlight w:val="darkGray"/>
-        </w:rPr>
-        <w:t>data_realizacao DATE,</w:t>
+      <w:proofErr w:type="spellStart"/>
+      <w:r>
+        <w:rPr>
+          <w:highlight w:val="darkGray"/>
+        </w:rPr>
+        <w:t>data_realizacao</w:t>
+      </w:r>
+      <w:proofErr w:type="spellEnd"/>
+      <w:r>
+        <w:rPr>
+          <w:highlight w:val="darkGray"/>
+        </w:rPr>
+        <w:t xml:space="preserve"> DATE,</w:t>
       </w:r>
     </w:p>
     <w:p>
@@ -1951,11 +1996,13 @@
       <w:pPr>
         <w:rPr>
           <w:highlight w:val="darkGray"/>
-        </w:rPr>
-      </w:pPr>
-      <w:r>
-        <w:rPr>
-          <w:highlight w:val="darkGray"/>
+          <w:lang w:val="en-US"/>
+        </w:rPr>
+      </w:pPr>
+      <w:r>
+        <w:rPr>
+          <w:highlight w:val="darkGray"/>
+          <w:lang w:val="en-US"/>
         </w:rPr>
         <w:t>);</w:t>
       </w:r>
@@ -1964,11 +2011,13 @@
       <w:pPr>
         <w:rPr>
           <w:highlight w:val="darkGray"/>
-        </w:rPr>
-      </w:pPr>
-      <w:r>
-        <w:rPr>
-          <w:highlight w:val="darkGray"/>
+          <w:lang w:val="en-US"/>
+        </w:rPr>
+      </w:pPr>
+      <w:r>
+        <w:rPr>
+          <w:highlight w:val="darkGray"/>
+          <w:lang w:val="en-US"/>
         </w:rPr>
         <w:t xml:space="preserve"> </w:t>
       </w:r>
@@ -1977,45 +2026,102 @@
       <w:pPr>
         <w:rPr>
           <w:highlight w:val="darkGray"/>
-        </w:rPr>
-      </w:pPr>
-      <w:r>
-        <w:rPr>
-          <w:highlight w:val="darkGray"/>
-        </w:rPr>
-        <w:t>CREATE TABLE Produtos (</w:t>
-      </w:r>
-    </w:p>
-    <w:p>
-      <w:pPr>
-        <w:rPr>
-          <w:highlight w:val="darkGray"/>
-        </w:rPr>
-      </w:pPr>
-      <w:r>
+          <w:lang w:val="en-US"/>
+        </w:rPr>
+      </w:pPr>
+      <w:r>
+        <w:rPr>
+          <w:highlight w:val="darkGray"/>
+          <w:lang w:val="en-US"/>
+        </w:rPr>
+        <w:t xml:space="preserve">CREATE TABLE </w:t>
+      </w:r>
+      <w:proofErr w:type="spellStart"/>
+      <w:r>
+        <w:rPr>
+          <w:highlight w:val="darkGray"/>
+          <w:lang w:val="en-US"/>
+        </w:rPr>
+        <w:t>Produtos</w:t>
+      </w:r>
+      <w:proofErr w:type="spellEnd"/>
+      <w:r>
+        <w:rPr>
+          <w:highlight w:val="darkGray"/>
+          <w:lang w:val="en-US"/>
+        </w:rPr>
+        <w:t xml:space="preserve"> (</w:t>
+      </w:r>
+    </w:p>
+    <w:p>
+      <w:pPr>
+        <w:rPr>
+          <w:highlight w:val="darkGray"/>
+          <w:lang w:val="en-US"/>
+        </w:rPr>
+      </w:pPr>
+      <w:r>
+        <w:rPr>
+          <w:lang w:val="en-US"/>
+        </w:rPr>
         <w:t xml:space="preserve">    </w:t>
       </w:r>
-      <w:r>
-        <w:rPr>
-          <w:highlight w:val="darkGray"/>
-        </w:rPr>
-        <w:t>id_produto date PRIMARY KEY,</w:t>
-      </w:r>
-    </w:p>
-    <w:p>
-      <w:pPr>
-        <w:rPr>
-          <w:highlight w:val="darkGray"/>
-        </w:rPr>
-      </w:pPr>
-      <w:r>
+      <w:proofErr w:type="spellStart"/>
+      <w:r>
+        <w:rPr>
+          <w:highlight w:val="darkGray"/>
+          <w:lang w:val="en-US"/>
+        </w:rPr>
+        <w:t>id_produto</w:t>
+      </w:r>
+      <w:proofErr w:type="spellEnd"/>
+      <w:r>
+        <w:rPr>
+          <w:highlight w:val="darkGray"/>
+          <w:lang w:val="en-US"/>
+        </w:rPr>
+        <w:t xml:space="preserve"> date PRIMARY KEY,</w:t>
+      </w:r>
+    </w:p>
+    <w:p>
+      <w:pPr>
+        <w:rPr>
+          <w:highlight w:val="darkGray"/>
+        </w:rPr>
+      </w:pPr>
+      <w:r>
+        <w:rPr>
+          <w:lang w:val="en-US"/>
+        </w:rPr>
         <w:t xml:space="preserve">    </w:t>
       </w:r>
       <w:r>
         <w:rPr>
           <w:highlight w:val="darkGray"/>
         </w:rPr>
-        <w:t>nome varchar(100),</w:t>
+        <w:t xml:space="preserve">nome </w:t>
+      </w:r>
+      <w:proofErr w:type="spellStart"/>
+      <w:proofErr w:type="gramStart"/>
+      <w:r>
+        <w:rPr>
+          <w:highlight w:val="darkGray"/>
+        </w:rPr>
+        <w:t>varchar</w:t>
+      </w:r>
+      <w:proofErr w:type="spellEnd"/>
+      <w:r>
+        <w:rPr>
+          <w:highlight w:val="darkGray"/>
+        </w:rPr>
+        <w:t>(</w:t>
+      </w:r>
+      <w:proofErr w:type="gramEnd"/>
+      <w:r>
+        <w:rPr>
+          <w:highlight w:val="darkGray"/>
+        </w:rPr>
+        <w:t>100),</w:t>
       </w:r>
     </w:p>
     <w:p>
@@ -2086,59 +2192,116 @@
       <w:pPr>
         <w:rPr>
           <w:highlight w:val="darkGray"/>
+          <w:lang w:val="en-US"/>
         </w:rPr>
       </w:pPr>
       <w:r>
         <w:t xml:space="preserve">    </w:t>
       </w:r>
-      <w:r>
-        <w:rPr>
-          <w:highlight w:val="darkGray"/>
-        </w:rPr>
-        <w:t>lote varchar(25),</w:t>
-      </w:r>
-    </w:p>
-    <w:p>
-      <w:pPr>
-        <w:rPr>
-          <w:highlight w:val="darkGray"/>
-        </w:rPr>
-      </w:pPr>
-      <w:r>
+      <w:proofErr w:type="spellStart"/>
+      <w:r>
+        <w:rPr>
+          <w:highlight w:val="darkGray"/>
+          <w:lang w:val="en-US"/>
+        </w:rPr>
+        <w:t>lote</w:t>
+      </w:r>
+      <w:proofErr w:type="spellEnd"/>
+      <w:r>
+        <w:rPr>
+          <w:highlight w:val="darkGray"/>
+          <w:lang w:val="en-US"/>
+        </w:rPr>
+        <w:t xml:space="preserve"> </w:t>
+      </w:r>
+      <w:proofErr w:type="gramStart"/>
+      <w:r>
+        <w:rPr>
+          <w:highlight w:val="darkGray"/>
+          <w:lang w:val="en-US"/>
+        </w:rPr>
+        <w:t>varchar(</w:t>
+      </w:r>
+      <w:proofErr w:type="gramEnd"/>
+      <w:r>
+        <w:rPr>
+          <w:highlight w:val="darkGray"/>
+          <w:lang w:val="en-US"/>
+        </w:rPr>
+        <w:t>25),</w:t>
+      </w:r>
+    </w:p>
+    <w:p>
+      <w:pPr>
+        <w:rPr>
+          <w:highlight w:val="darkGray"/>
+          <w:lang w:val="en-US"/>
+        </w:rPr>
+      </w:pPr>
+      <w:r>
+        <w:rPr>
+          <w:lang w:val="en-US"/>
+        </w:rPr>
         <w:t xml:space="preserve">    </w:t>
       </w:r>
-      <w:r>
-        <w:rPr>
-          <w:highlight w:val="darkGray"/>
-        </w:rPr>
-        <w:t>fk_Categoria_id_categoria int,</w:t>
-      </w:r>
-    </w:p>
-    <w:p>
-      <w:pPr>
-        <w:rPr>
-          <w:highlight w:val="darkGray"/>
-        </w:rPr>
-      </w:pPr>
-      <w:r>
+      <w:proofErr w:type="spellStart"/>
+      <w:r>
+        <w:rPr>
+          <w:highlight w:val="darkGray"/>
+          <w:lang w:val="en-US"/>
+        </w:rPr>
+        <w:t>fk_Categoria_id_categoria</w:t>
+      </w:r>
+      <w:proofErr w:type="spellEnd"/>
+      <w:r>
+        <w:rPr>
+          <w:highlight w:val="darkGray"/>
+          <w:lang w:val="en-US"/>
+        </w:rPr>
+        <w:t xml:space="preserve"> int,</w:t>
+      </w:r>
+    </w:p>
+    <w:p>
+      <w:pPr>
+        <w:rPr>
+          <w:highlight w:val="darkGray"/>
+          <w:lang w:val="en-US"/>
+        </w:rPr>
+      </w:pPr>
+      <w:r>
+        <w:rPr>
+          <w:lang w:val="en-US"/>
+        </w:rPr>
         <w:t xml:space="preserve">    </w:t>
       </w:r>
-      <w:r>
-        <w:rPr>
-          <w:highlight w:val="darkGray"/>
-        </w:rPr>
-        <w:t>fk_Lote_id_lote int</w:t>
-      </w:r>
-    </w:p>
-    <w:p>
-      <w:pPr>
-        <w:rPr>
-          <w:highlight w:val="darkGray"/>
-        </w:rPr>
-      </w:pPr>
-      <w:r>
-        <w:rPr>
-          <w:highlight w:val="darkGray"/>
+      <w:proofErr w:type="spellStart"/>
+      <w:r>
+        <w:rPr>
+          <w:highlight w:val="darkGray"/>
+          <w:lang w:val="en-US"/>
+        </w:rPr>
+        <w:t>fk_Lote_id_lote</w:t>
+      </w:r>
+      <w:proofErr w:type="spellEnd"/>
+      <w:r>
+        <w:rPr>
+          <w:highlight w:val="darkGray"/>
+          <w:lang w:val="en-US"/>
+        </w:rPr>
+        <w:t xml:space="preserve"> int</w:t>
+      </w:r>
+    </w:p>
+    <w:p>
+      <w:pPr>
+        <w:rPr>
+          <w:highlight w:val="darkGray"/>
+          <w:lang w:val="en-US"/>
+        </w:rPr>
+      </w:pPr>
+      <w:r>
+        <w:rPr>
+          <w:highlight w:val="darkGray"/>
+          <w:lang w:val="en-US"/>
         </w:rPr>
         <w:t>);</w:t>
       </w:r>
@@ -2147,11 +2310,13 @@
       <w:pPr>
         <w:rPr>
           <w:highlight w:val="darkGray"/>
-        </w:rPr>
-      </w:pPr>
-      <w:r>
-        <w:rPr>
-          <w:highlight w:val="darkGray"/>
+          <w:lang w:val="en-US"/>
+        </w:rPr>
+      </w:pPr>
+      <w:r>
+        <w:rPr>
+          <w:highlight w:val="darkGray"/>
+          <w:lang w:val="en-US"/>
         </w:rPr>
         <w:t xml:space="preserve"> </w:t>
       </w:r>
@@ -2160,45 +2325,102 @@
       <w:pPr>
         <w:rPr>
           <w:highlight w:val="darkGray"/>
-        </w:rPr>
-      </w:pPr>
-      <w:r>
-        <w:rPr>
-          <w:highlight w:val="darkGray"/>
-        </w:rPr>
-        <w:t>CREATE TABLE Funcionarios (</w:t>
-      </w:r>
-    </w:p>
-    <w:p>
-      <w:pPr>
-        <w:rPr>
-          <w:highlight w:val="darkGray"/>
-        </w:rPr>
-      </w:pPr>
-      <w:r>
+          <w:lang w:val="en-US"/>
+        </w:rPr>
+      </w:pPr>
+      <w:r>
+        <w:rPr>
+          <w:highlight w:val="darkGray"/>
+          <w:lang w:val="en-US"/>
+        </w:rPr>
+        <w:t xml:space="preserve">CREATE TABLE </w:t>
+      </w:r>
+      <w:proofErr w:type="spellStart"/>
+      <w:r>
+        <w:rPr>
+          <w:highlight w:val="darkGray"/>
+          <w:lang w:val="en-US"/>
+        </w:rPr>
+        <w:t>Funcionarios</w:t>
+      </w:r>
+      <w:proofErr w:type="spellEnd"/>
+      <w:r>
+        <w:rPr>
+          <w:highlight w:val="darkGray"/>
+          <w:lang w:val="en-US"/>
+        </w:rPr>
+        <w:t xml:space="preserve"> (</w:t>
+      </w:r>
+    </w:p>
+    <w:p>
+      <w:pPr>
+        <w:rPr>
+          <w:highlight w:val="darkGray"/>
+          <w:lang w:val="en-US"/>
+        </w:rPr>
+      </w:pPr>
+      <w:r>
+        <w:rPr>
+          <w:lang w:val="en-US"/>
+        </w:rPr>
         <w:t xml:space="preserve">    </w:t>
       </w:r>
-      <w:r>
-        <w:rPr>
-          <w:highlight w:val="darkGray"/>
-        </w:rPr>
-        <w:t>id_funcionario int PRIMARY KEY,</w:t>
-      </w:r>
-    </w:p>
-    <w:p>
-      <w:pPr>
-        <w:rPr>
-          <w:highlight w:val="darkGray"/>
-        </w:rPr>
-      </w:pPr>
-      <w:r>
+      <w:proofErr w:type="spellStart"/>
+      <w:r>
+        <w:rPr>
+          <w:highlight w:val="darkGray"/>
+          <w:lang w:val="en-US"/>
+        </w:rPr>
+        <w:t>id_funcionario</w:t>
+      </w:r>
+      <w:proofErr w:type="spellEnd"/>
+      <w:r>
+        <w:rPr>
+          <w:highlight w:val="darkGray"/>
+          <w:lang w:val="en-US"/>
+        </w:rPr>
+        <w:t xml:space="preserve"> int PRIMARY KEY,</w:t>
+      </w:r>
+    </w:p>
+    <w:p>
+      <w:pPr>
+        <w:rPr>
+          <w:highlight w:val="darkGray"/>
+        </w:rPr>
+      </w:pPr>
+      <w:r>
+        <w:rPr>
+          <w:lang w:val="en-US"/>
+        </w:rPr>
         <w:t xml:space="preserve">    </w:t>
       </w:r>
       <w:r>
         <w:rPr>
           <w:highlight w:val="darkGray"/>
         </w:rPr>
-        <w:t>nome varchar(100),</w:t>
+        <w:t xml:space="preserve">nome </w:t>
+      </w:r>
+      <w:proofErr w:type="spellStart"/>
+      <w:proofErr w:type="gramStart"/>
+      <w:r>
+        <w:rPr>
+          <w:highlight w:val="darkGray"/>
+        </w:rPr>
+        <w:t>varchar</w:t>
+      </w:r>
+      <w:proofErr w:type="spellEnd"/>
+      <w:r>
+        <w:rPr>
+          <w:highlight w:val="darkGray"/>
+        </w:rPr>
+        <w:t>(</w:t>
+      </w:r>
+      <w:proofErr w:type="gramEnd"/>
+      <w:r>
+        <w:rPr>
+          <w:highlight w:val="darkGray"/>
+        </w:rPr>
+        <w:t>100),</w:t>
       </w:r>
     </w:p>
     <w:p>
@@ -2279,45 +2501,102 @@
       <w:pPr>
         <w:rPr>
           <w:highlight w:val="darkGray"/>
-        </w:rPr>
-      </w:pPr>
-      <w:r>
-        <w:rPr>
-          <w:highlight w:val="darkGray"/>
-        </w:rPr>
-        <w:t>CREATE TABLE Categoria (</w:t>
-      </w:r>
-    </w:p>
-    <w:p>
-      <w:pPr>
-        <w:rPr>
-          <w:highlight w:val="darkGray"/>
-        </w:rPr>
-      </w:pPr>
-      <w:r>
+          <w:lang w:val="en-US"/>
+        </w:rPr>
+      </w:pPr>
+      <w:r>
+        <w:rPr>
+          <w:highlight w:val="darkGray"/>
+          <w:lang w:val="en-US"/>
+        </w:rPr>
+        <w:t xml:space="preserve">CREATE TABLE </w:t>
+      </w:r>
+      <w:proofErr w:type="spellStart"/>
+      <w:r>
+        <w:rPr>
+          <w:highlight w:val="darkGray"/>
+          <w:lang w:val="en-US"/>
+        </w:rPr>
+        <w:t>Categoria</w:t>
+      </w:r>
+      <w:proofErr w:type="spellEnd"/>
+      <w:r>
+        <w:rPr>
+          <w:highlight w:val="darkGray"/>
+          <w:lang w:val="en-US"/>
+        </w:rPr>
+        <w:t xml:space="preserve"> (</w:t>
+      </w:r>
+    </w:p>
+    <w:p>
+      <w:pPr>
+        <w:rPr>
+          <w:highlight w:val="darkGray"/>
+          <w:lang w:val="en-US"/>
+        </w:rPr>
+      </w:pPr>
+      <w:r>
+        <w:rPr>
+          <w:lang w:val="en-US"/>
+        </w:rPr>
         <w:t xml:space="preserve">    </w:t>
       </w:r>
-      <w:r>
-        <w:rPr>
-          <w:highlight w:val="darkGray"/>
-        </w:rPr>
-        <w:t>id_categoria int PRIMARY KEY,</w:t>
-      </w:r>
-    </w:p>
-    <w:p>
-      <w:pPr>
-        <w:rPr>
-          <w:highlight w:val="darkGray"/>
-        </w:rPr>
-      </w:pPr>
-      <w:r>
+      <w:proofErr w:type="spellStart"/>
+      <w:r>
+        <w:rPr>
+          <w:highlight w:val="darkGray"/>
+          <w:lang w:val="en-US"/>
+        </w:rPr>
+        <w:t>id_categoria</w:t>
+      </w:r>
+      <w:proofErr w:type="spellEnd"/>
+      <w:r>
+        <w:rPr>
+          <w:highlight w:val="darkGray"/>
+          <w:lang w:val="en-US"/>
+        </w:rPr>
+        <w:t xml:space="preserve"> int PRIMARY KEY,</w:t>
+      </w:r>
+    </w:p>
+    <w:p>
+      <w:pPr>
+        <w:rPr>
+          <w:highlight w:val="darkGray"/>
+        </w:rPr>
+      </w:pPr>
+      <w:r>
+        <w:rPr>
+          <w:lang w:val="en-US"/>
+        </w:rPr>
         <w:t xml:space="preserve">    </w:t>
       </w:r>
       <w:r>
         <w:rPr>
           <w:highlight w:val="darkGray"/>
         </w:rPr>
-        <w:t>nome varchar(100) UNIQUE</w:t>
+        <w:t xml:space="preserve">nome </w:t>
+      </w:r>
+      <w:proofErr w:type="spellStart"/>
+      <w:proofErr w:type="gramStart"/>
+      <w:r>
+        <w:rPr>
+          <w:highlight w:val="darkGray"/>
+        </w:rPr>
+        <w:t>varchar</w:t>
+      </w:r>
+      <w:proofErr w:type="spellEnd"/>
+      <w:r>
+        <w:rPr>
+          <w:highlight w:val="darkGray"/>
+        </w:rPr>
+        <w:t>(</w:t>
+      </w:r>
+      <w:proofErr w:type="gramEnd"/>
+      <w:r>
+        <w:rPr>
+          <w:highlight w:val="darkGray"/>
+        </w:rPr>
+        <w:t>100) UNIQUE</w:t>
       </w:r>
     </w:p>
     <w:p>
@@ -2356,6 +2635,7 @@
         <w:rPr>
           <w:highlight w:val="darkGray"/>
         </w:rPr>
+        <w:lastRenderedPageBreak/>
         <w:t>CREATE TABLE ItensPedido (</w:t>
       </w:r>
     </w:p>
@@ -2443,11 +2723,13 @@
       <w:pPr>
         <w:rPr>
           <w:highlight w:val="darkGray"/>
-        </w:rPr>
-      </w:pPr>
-      <w:r>
-        <w:rPr>
-          <w:highlight w:val="darkGray"/>
+          <w:lang w:val="en-US"/>
+        </w:rPr>
+      </w:pPr>
+      <w:r>
+        <w:rPr>
+          <w:highlight w:val="darkGray"/>
+          <w:lang w:val="en-US"/>
         </w:rPr>
         <w:t>);</w:t>
       </w:r>
@@ -2456,11 +2738,13 @@
       <w:pPr>
         <w:rPr>
           <w:highlight w:val="darkGray"/>
-        </w:rPr>
-      </w:pPr>
-      <w:r>
-        <w:rPr>
-          <w:highlight w:val="darkGray"/>
+          <w:lang w:val="en-US"/>
+        </w:rPr>
+      </w:pPr>
+      <w:r>
+        <w:rPr>
+          <w:highlight w:val="darkGray"/>
+          <w:lang w:val="en-US"/>
         </w:rPr>
         <w:t xml:space="preserve"> </w:t>
       </w:r>
@@ -2469,45 +2753,110 @@
       <w:pPr>
         <w:rPr>
           <w:highlight w:val="darkGray"/>
-        </w:rPr>
-      </w:pPr>
-      <w:r>
-        <w:rPr>
-          <w:highlight w:val="darkGray"/>
-        </w:rPr>
-        <w:t>CREATE TABLE Lotes (</w:t>
-      </w:r>
-    </w:p>
-    <w:p>
-      <w:pPr>
-        <w:rPr>
-          <w:highlight w:val="darkGray"/>
-        </w:rPr>
-      </w:pPr>
-      <w:r>
+          <w:lang w:val="en-US"/>
+        </w:rPr>
+      </w:pPr>
+      <w:r>
+        <w:rPr>
+          <w:highlight w:val="darkGray"/>
+          <w:lang w:val="en-US"/>
+        </w:rPr>
+        <w:t xml:space="preserve">CREATE TABLE </w:t>
+      </w:r>
+      <w:proofErr w:type="spellStart"/>
+      <w:r>
+        <w:rPr>
+          <w:highlight w:val="darkGray"/>
+          <w:lang w:val="en-US"/>
+        </w:rPr>
+        <w:t>Lotes</w:t>
+      </w:r>
+      <w:proofErr w:type="spellEnd"/>
+      <w:r>
+        <w:rPr>
+          <w:highlight w:val="darkGray"/>
+          <w:lang w:val="en-US"/>
+        </w:rPr>
+        <w:t xml:space="preserve"> (</w:t>
+      </w:r>
+    </w:p>
+    <w:p>
+      <w:pPr>
+        <w:rPr>
+          <w:highlight w:val="darkGray"/>
+          <w:lang w:val="en-US"/>
+        </w:rPr>
+      </w:pPr>
+      <w:r>
+        <w:rPr>
+          <w:lang w:val="en-US"/>
+        </w:rPr>
         <w:t xml:space="preserve">    </w:t>
       </w:r>
-      <w:r>
-        <w:rPr>
-          <w:highlight w:val="darkGray"/>
-        </w:rPr>
-        <w:t>id_lote int PRIMARY KEY,</w:t>
-      </w:r>
-    </w:p>
-    <w:p>
-      <w:pPr>
-        <w:rPr>
-          <w:highlight w:val="darkGray"/>
-        </w:rPr>
-      </w:pPr>
-      <w:r>
+      <w:proofErr w:type="spellStart"/>
+      <w:r>
+        <w:rPr>
+          <w:highlight w:val="darkGray"/>
+          <w:lang w:val="en-US"/>
+        </w:rPr>
+        <w:t>id_lote</w:t>
+      </w:r>
+      <w:proofErr w:type="spellEnd"/>
+      <w:r>
+        <w:rPr>
+          <w:highlight w:val="darkGray"/>
+          <w:lang w:val="en-US"/>
+        </w:rPr>
+        <w:t xml:space="preserve"> int PRIMARY KEY,</w:t>
+      </w:r>
+    </w:p>
+    <w:p>
+      <w:pPr>
+        <w:rPr>
+          <w:highlight w:val="darkGray"/>
+        </w:rPr>
+      </w:pPr>
+      <w:r>
+        <w:rPr>
+          <w:lang w:val="en-US"/>
+        </w:rPr>
         <w:t xml:space="preserve">    </w:t>
       </w:r>
-      <w:r>
-        <w:rPr>
-          <w:highlight w:val="darkGray"/>
-        </w:rPr>
-        <w:t>numero_lote varchar(25) UNIQUE,</w:t>
+      <w:proofErr w:type="spellStart"/>
+      <w:r>
+        <w:rPr>
+          <w:highlight w:val="darkGray"/>
+        </w:rPr>
+        <w:t>numero_lote</w:t>
+      </w:r>
+      <w:proofErr w:type="spellEnd"/>
+      <w:r>
+        <w:rPr>
+          <w:highlight w:val="darkGray"/>
+        </w:rPr>
+        <w:t xml:space="preserve"> </w:t>
+      </w:r>
+      <w:proofErr w:type="spellStart"/>
+      <w:proofErr w:type="gramStart"/>
+      <w:r>
+        <w:rPr>
+          <w:highlight w:val="darkGray"/>
+        </w:rPr>
+        <w:t>varchar</w:t>
+      </w:r>
+      <w:proofErr w:type="spellEnd"/>
+      <w:r>
+        <w:rPr>
+          <w:highlight w:val="darkGray"/>
+        </w:rPr>
+        <w:t>(</w:t>
+      </w:r>
+      <w:proofErr w:type="gramEnd"/>
+      <w:r>
+        <w:rPr>
+          <w:highlight w:val="darkGray"/>
+        </w:rPr>
+        <w:t>25) UNIQUE,</w:t>
       </w:r>
     </w:p>
     <w:p>
@@ -2569,6 +2918,7 @@
       <w:pPr>
         <w:rPr>
           <w:highlight w:val="darkGray"/>
+          <w:lang w:val="en-US"/>
         </w:rPr>
       </w:pPr>
       <w:r>
@@ -2577,38 +2927,252 @@
       <w:r>
         <w:rPr>
           <w:highlight w:val="darkGray"/>
-        </w:rPr>
-        <w:t>FOREIGN KEY (fk_Clientes_id_cliente)</w:t>
-      </w:r>
-    </w:p>
-    <w:p>
-      <w:pPr>
-        <w:rPr>
-          <w:highlight w:val="darkGray"/>
-        </w:rPr>
-      </w:pPr>
-      <w:r>
+          <w:lang w:val="en-US"/>
+        </w:rPr>
+        <w:t>FOREIGN KEY (</w:t>
+      </w:r>
+      <w:proofErr w:type="spellStart"/>
+      <w:r>
+        <w:rPr>
+          <w:highlight w:val="darkGray"/>
+          <w:lang w:val="en-US"/>
+        </w:rPr>
+        <w:t>fk_Clientes_id_cliente</w:t>
+      </w:r>
+      <w:proofErr w:type="spellEnd"/>
+      <w:r>
+        <w:rPr>
+          <w:highlight w:val="darkGray"/>
+          <w:lang w:val="en-US"/>
+        </w:rPr>
+        <w:t>)</w:t>
+      </w:r>
+    </w:p>
+    <w:p>
+      <w:pPr>
+        <w:rPr>
+          <w:highlight w:val="darkGray"/>
+          <w:lang w:val="en-US"/>
+        </w:rPr>
+      </w:pPr>
+      <w:r>
+        <w:rPr>
+          <w:lang w:val="en-US"/>
+        </w:rPr>
         <w:t xml:space="preserve">    </w:t>
       </w:r>
       <w:r>
         <w:rPr>
           <w:highlight w:val="darkGray"/>
-        </w:rPr>
-        <w:t>REFERENCES Clientes (id_cliente)</w:t>
-      </w:r>
-    </w:p>
-    <w:p>
-      <w:pPr>
-        <w:rPr>
-          <w:highlight w:val="darkGray"/>
-        </w:rPr>
-      </w:pPr>
-      <w:r>
+          <w:lang w:val="en-US"/>
+        </w:rPr>
+        <w:t xml:space="preserve">REFERENCES </w:t>
+      </w:r>
+      <w:proofErr w:type="spellStart"/>
+      <w:r>
+        <w:rPr>
+          <w:highlight w:val="darkGray"/>
+          <w:lang w:val="en-US"/>
+        </w:rPr>
+        <w:t>Clientes</w:t>
+      </w:r>
+      <w:proofErr w:type="spellEnd"/>
+      <w:r>
+        <w:rPr>
+          <w:highlight w:val="darkGray"/>
+          <w:lang w:val="en-US"/>
+        </w:rPr>
+        <w:t xml:space="preserve"> (</w:t>
+      </w:r>
+      <w:proofErr w:type="spellStart"/>
+      <w:r>
+        <w:rPr>
+          <w:highlight w:val="darkGray"/>
+          <w:lang w:val="en-US"/>
+        </w:rPr>
+        <w:t>id_cliente</w:t>
+      </w:r>
+      <w:proofErr w:type="spellEnd"/>
+      <w:r>
+        <w:rPr>
+          <w:highlight w:val="darkGray"/>
+          <w:lang w:val="en-US"/>
+        </w:rPr>
+        <w:t>)</w:t>
+      </w:r>
+    </w:p>
+    <w:p>
+      <w:pPr>
+        <w:rPr>
+          <w:highlight w:val="darkGray"/>
+          <w:lang w:val="en-US"/>
+        </w:rPr>
+      </w:pPr>
+      <w:r>
+        <w:rPr>
+          <w:lang w:val="en-US"/>
+        </w:rPr>
         <w:t xml:space="preserve">    </w:t>
       </w:r>
       <w:r>
         <w:rPr>
           <w:highlight w:val="darkGray"/>
+          <w:lang w:val="en-US"/>
+        </w:rPr>
+        <w:t xml:space="preserve">ON DELETE </w:t>
+      </w:r>
+      <w:proofErr w:type="gramStart"/>
+      <w:r>
+        <w:rPr>
+          <w:highlight w:val="darkGray"/>
+          <w:lang w:val="en-US"/>
+        </w:rPr>
+        <w:t>CASCADE;</w:t>
+      </w:r>
+      <w:proofErr w:type="gramEnd"/>
+    </w:p>
+    <w:p>
+      <w:pPr>
+        <w:rPr>
+          <w:highlight w:val="darkGray"/>
+          <w:lang w:val="en-US"/>
+        </w:rPr>
+      </w:pPr>
+      <w:r>
+        <w:rPr>
+          <w:highlight w:val="darkGray"/>
+          <w:lang w:val="en-US"/>
+        </w:rPr>
+        <w:t xml:space="preserve"> </w:t>
+      </w:r>
+    </w:p>
+    <w:p>
+      <w:pPr>
+        <w:rPr>
+          <w:highlight w:val="darkGray"/>
+          <w:lang w:val="en-US"/>
+        </w:rPr>
+      </w:pPr>
+      <w:r>
+        <w:rPr>
+          <w:highlight w:val="darkGray"/>
+          <w:lang w:val="en-US"/>
+        </w:rPr>
+        <w:t xml:space="preserve">ALTER TABLE </w:t>
+      </w:r>
+      <w:proofErr w:type="spellStart"/>
+      <w:r>
+        <w:rPr>
+          <w:highlight w:val="darkGray"/>
+          <w:lang w:val="en-US"/>
+        </w:rPr>
+        <w:t>Pedidos</w:t>
+      </w:r>
+      <w:proofErr w:type="spellEnd"/>
+      <w:r>
+        <w:rPr>
+          <w:highlight w:val="darkGray"/>
+          <w:lang w:val="en-US"/>
+        </w:rPr>
+        <w:t xml:space="preserve"> ADD CONSTRAINT FK_Pedidos_3</w:t>
+      </w:r>
+    </w:p>
+    <w:p>
+      <w:pPr>
+        <w:rPr>
+          <w:highlight w:val="darkGray"/>
+          <w:lang w:val="en-US"/>
+        </w:rPr>
+      </w:pPr>
+      <w:r>
+        <w:rPr>
+          <w:lang w:val="en-US"/>
+        </w:rPr>
+        <w:t xml:space="preserve">    </w:t>
+      </w:r>
+      <w:r>
+        <w:rPr>
+          <w:highlight w:val="darkGray"/>
+          <w:lang w:val="en-US"/>
+        </w:rPr>
+        <w:t>FOREIGN KEY (</w:t>
+      </w:r>
+      <w:proofErr w:type="spellStart"/>
+      <w:r>
+        <w:rPr>
+          <w:highlight w:val="darkGray"/>
+          <w:lang w:val="en-US"/>
+        </w:rPr>
+        <w:t>fk_Funcionarios_id_funcionario</w:t>
+      </w:r>
+      <w:proofErr w:type="spellEnd"/>
+      <w:r>
+        <w:rPr>
+          <w:highlight w:val="darkGray"/>
+          <w:lang w:val="en-US"/>
+        </w:rPr>
+        <w:t>)</w:t>
+      </w:r>
+    </w:p>
+    <w:p>
+      <w:pPr>
+        <w:rPr>
+          <w:highlight w:val="darkGray"/>
+        </w:rPr>
+      </w:pPr>
+      <w:r>
+        <w:rPr>
+          <w:lang w:val="en-US"/>
+        </w:rPr>
+        <w:t xml:space="preserve">    </w:t>
+      </w:r>
+      <w:r>
+        <w:rPr>
+          <w:highlight w:val="darkGray"/>
+        </w:rPr>
+        <w:t xml:space="preserve">REFERENCES </w:t>
+      </w:r>
+      <w:proofErr w:type="spellStart"/>
+      <w:r>
+        <w:rPr>
+          <w:highlight w:val="darkGray"/>
+        </w:rPr>
+        <w:t>Funcionarios</w:t>
+      </w:r>
+      <w:proofErr w:type="spellEnd"/>
+      <w:r>
+        <w:rPr>
+          <w:highlight w:val="darkGray"/>
+        </w:rPr>
+        <w:t xml:space="preserve"> (</w:t>
+      </w:r>
+      <w:proofErr w:type="spellStart"/>
+      <w:r>
+        <w:rPr>
+          <w:highlight w:val="darkGray"/>
+        </w:rPr>
+        <w:t>id_funcionario</w:t>
+      </w:r>
+      <w:proofErr w:type="spellEnd"/>
+      <w:r>
+        <w:rPr>
+          <w:highlight w:val="darkGray"/>
+        </w:rPr>
+        <w:t>)</w:t>
+      </w:r>
+    </w:p>
+    <w:p>
+      <w:pPr>
+        <w:rPr>
+          <w:highlight w:val="darkGray"/>
+        </w:rPr>
+      </w:pPr>
+      <w:r>
+        <w:t xml:space="preserve">    </w:t>
+      </w:r>
+      <w:r>
+        <w:rPr>
+          <w:highlight w:val="darkGray"/>
         </w:rPr>
         <w:t>ON DELETE CASCADE;</w:t>
       </w:r>
@@ -2636,7 +3200,7 @@
         <w:rPr>
           <w:highlight w:val="darkGray"/>
         </w:rPr>
-        <w:t>ALTER TABLE Pedidos ADD CONSTRAINT FK_Pedidos_3</w:t>
+        <w:t>ALTER TABLE Produtos ADD CONSTRAINT FK_Produtos_2</w:t>
       </w:r>
     </w:p>
     <w:p>
@@ -2652,7 +3216,7 @@
         <w:rPr>
           <w:highlight w:val="darkGray"/>
         </w:rPr>
-        <w:t>FOREIGN KEY (fk_Funcionarios_id_funcionario)</w:t>
+        <w:t>FOREIGN KEY (fk_Categoria_id_categoria)</w:t>
       </w:r>
     </w:p>
     <w:p>
@@ -2668,7 +3232,7 @@
         <w:rPr>
           <w:highlight w:val="darkGray"/>
         </w:rPr>
-        <w:t>REFERENCES Funcionarios (id_funcionario)</w:t>
+        <w:t>REFERENCES Categoria (id_categoria)</w:t>
       </w:r>
     </w:p>
     <w:p>
@@ -2704,72 +3268,303 @@
       <w:pPr>
         <w:rPr>
           <w:highlight w:val="darkGray"/>
-        </w:rPr>
-      </w:pPr>
-      <w:r>
-        <w:rPr>
-          <w:highlight w:val="darkGray"/>
-        </w:rPr>
-        <w:t>ALTER TABLE Produtos ADD CONSTRAINT FK_Produtos_2</w:t>
-      </w:r>
-    </w:p>
-    <w:p>
-      <w:pPr>
-        <w:rPr>
-          <w:highlight w:val="darkGray"/>
-        </w:rPr>
-      </w:pPr>
-      <w:r>
+          <w:lang w:val="en-US"/>
+        </w:rPr>
+      </w:pPr>
+      <w:r>
+        <w:rPr>
+          <w:highlight w:val="darkGray"/>
+          <w:lang w:val="en-US"/>
+        </w:rPr>
+        <w:t xml:space="preserve">ALTER TABLE </w:t>
+      </w:r>
+      <w:proofErr w:type="spellStart"/>
+      <w:r>
+        <w:rPr>
+          <w:highlight w:val="darkGray"/>
+          <w:lang w:val="en-US"/>
+        </w:rPr>
+        <w:t>Produtos</w:t>
+      </w:r>
+      <w:proofErr w:type="spellEnd"/>
+      <w:r>
+        <w:rPr>
+          <w:highlight w:val="darkGray"/>
+          <w:lang w:val="en-US"/>
+        </w:rPr>
+        <w:t xml:space="preserve"> ADD CONSTRAINT FK_Produtos_3</w:t>
+      </w:r>
+    </w:p>
+    <w:p>
+      <w:pPr>
+        <w:rPr>
+          <w:highlight w:val="darkGray"/>
+          <w:lang w:val="en-US"/>
+        </w:rPr>
+      </w:pPr>
+      <w:r>
+        <w:rPr>
+          <w:lang w:val="en-US"/>
+        </w:rPr>
         <w:t xml:space="preserve">    </w:t>
       </w:r>
       <w:r>
         <w:rPr>
           <w:highlight w:val="darkGray"/>
-        </w:rPr>
-        <w:t>FOREIGN KEY (fk_Categoria_id_categoria)</w:t>
-      </w:r>
-    </w:p>
-    <w:p>
-      <w:pPr>
-        <w:rPr>
-          <w:highlight w:val="darkGray"/>
-        </w:rPr>
-      </w:pPr>
-      <w:r>
+          <w:lang w:val="en-US"/>
+        </w:rPr>
+        <w:t>FOREIGN KEY (</w:t>
+      </w:r>
+      <w:proofErr w:type="spellStart"/>
+      <w:r>
+        <w:rPr>
+          <w:highlight w:val="darkGray"/>
+          <w:lang w:val="en-US"/>
+        </w:rPr>
+        <w:t>fk_Lote_id_lote</w:t>
+      </w:r>
+      <w:proofErr w:type="spellEnd"/>
+      <w:r>
+        <w:rPr>
+          <w:highlight w:val="darkGray"/>
+          <w:lang w:val="en-US"/>
+        </w:rPr>
+        <w:t>)</w:t>
+      </w:r>
+    </w:p>
+    <w:p>
+      <w:pPr>
+        <w:rPr>
+          <w:highlight w:val="darkGray"/>
+          <w:lang w:val="en-US"/>
+        </w:rPr>
+      </w:pPr>
+      <w:r>
+        <w:rPr>
+          <w:lang w:val="en-US"/>
+        </w:rPr>
+        <w:lastRenderedPageBreak/>
         <w:t xml:space="preserve">    </w:t>
       </w:r>
       <w:r>
         <w:rPr>
           <w:highlight w:val="darkGray"/>
-        </w:rPr>
-        <w:t>REFERENCES Categoria (id_categoria)</w:t>
-      </w:r>
-    </w:p>
-    <w:p>
-      <w:pPr>
-        <w:rPr>
-          <w:highlight w:val="darkGray"/>
-        </w:rPr>
-      </w:pPr>
-      <w:r>
+          <w:lang w:val="en-US"/>
+        </w:rPr>
+        <w:t xml:space="preserve">REFERENCES </w:t>
+      </w:r>
+      <w:proofErr w:type="spellStart"/>
+      <w:r>
+        <w:rPr>
+          <w:highlight w:val="darkGray"/>
+          <w:lang w:val="en-US"/>
+        </w:rPr>
+        <w:t>Lotes</w:t>
+      </w:r>
+      <w:proofErr w:type="spellEnd"/>
+      <w:r>
+        <w:rPr>
+          <w:highlight w:val="darkGray"/>
+          <w:lang w:val="en-US"/>
+        </w:rPr>
+        <w:t xml:space="preserve"> (</w:t>
+      </w:r>
+      <w:proofErr w:type="spellStart"/>
+      <w:r>
+        <w:rPr>
+          <w:highlight w:val="darkGray"/>
+          <w:lang w:val="en-US"/>
+        </w:rPr>
+        <w:t>id_lote</w:t>
+      </w:r>
+      <w:proofErr w:type="spellEnd"/>
+      <w:proofErr w:type="gramStart"/>
+      <w:r>
+        <w:rPr>
+          <w:highlight w:val="darkGray"/>
+          <w:lang w:val="en-US"/>
+        </w:rPr>
+        <w:t>);</w:t>
+      </w:r>
+      <w:proofErr w:type="gramEnd"/>
+    </w:p>
+    <w:p>
+      <w:pPr>
+        <w:rPr>
+          <w:highlight w:val="darkGray"/>
+          <w:lang w:val="en-US"/>
+        </w:rPr>
+      </w:pPr>
+      <w:r>
+        <w:rPr>
+          <w:highlight w:val="darkGray"/>
+          <w:lang w:val="en-US"/>
+        </w:rPr>
+        <w:t xml:space="preserve"> </w:t>
+      </w:r>
+    </w:p>
+    <w:p>
+      <w:pPr>
+        <w:rPr>
+          <w:highlight w:val="darkGray"/>
+          <w:lang w:val="en-US"/>
+        </w:rPr>
+      </w:pPr>
+      <w:r>
+        <w:rPr>
+          <w:highlight w:val="darkGray"/>
+          <w:lang w:val="en-US"/>
+        </w:rPr>
+        <w:t xml:space="preserve">ALTER TABLE </w:t>
+      </w:r>
+      <w:proofErr w:type="spellStart"/>
+      <w:r>
+        <w:rPr>
+          <w:highlight w:val="darkGray"/>
+          <w:lang w:val="en-US"/>
+        </w:rPr>
+        <w:t>ItensPedido</w:t>
+      </w:r>
+      <w:proofErr w:type="spellEnd"/>
+      <w:r>
+        <w:rPr>
+          <w:highlight w:val="darkGray"/>
+          <w:lang w:val="en-US"/>
+        </w:rPr>
+        <w:t xml:space="preserve"> ADD CONSTRAINT FK_ItensPedido_1</w:t>
+      </w:r>
+    </w:p>
+    <w:p>
+      <w:pPr>
+        <w:rPr>
+          <w:highlight w:val="darkGray"/>
+          <w:lang w:val="en-US"/>
+        </w:rPr>
+      </w:pPr>
+      <w:r>
+        <w:rPr>
+          <w:lang w:val="en-US"/>
+        </w:rPr>
         <w:t xml:space="preserve">    </w:t>
       </w:r>
       <w:r>
         <w:rPr>
           <w:highlight w:val="darkGray"/>
-        </w:rPr>
-        <w:t>ON DELETE CASCADE;</w:t>
-      </w:r>
-    </w:p>
-    <w:p>
-      <w:pPr>
-        <w:rPr>
-          <w:highlight w:val="darkGray"/>
-        </w:rPr>
-      </w:pPr>
-      <w:r>
-        <w:rPr>
-          <w:highlight w:val="darkGray"/>
+          <w:lang w:val="en-US"/>
+        </w:rPr>
+        <w:t>FOREIGN KEY (</w:t>
+      </w:r>
+      <w:proofErr w:type="spellStart"/>
+      <w:r>
+        <w:rPr>
+          <w:highlight w:val="darkGray"/>
+          <w:lang w:val="en-US"/>
+        </w:rPr>
+        <w:t>fk_Produtos_id_produto</w:t>
+      </w:r>
+      <w:proofErr w:type="spellEnd"/>
+      <w:r>
+        <w:rPr>
+          <w:highlight w:val="darkGray"/>
+          <w:lang w:val="en-US"/>
+        </w:rPr>
+        <w:t>)</w:t>
+      </w:r>
+    </w:p>
+    <w:p>
+      <w:pPr>
+        <w:rPr>
+          <w:highlight w:val="darkGray"/>
+          <w:lang w:val="en-US"/>
+        </w:rPr>
+      </w:pPr>
+      <w:r>
+        <w:rPr>
+          <w:lang w:val="en-US"/>
+        </w:rPr>
+        <w:t xml:space="preserve">    </w:t>
+      </w:r>
+      <w:r>
+        <w:rPr>
+          <w:highlight w:val="darkGray"/>
+          <w:lang w:val="en-US"/>
+        </w:rPr>
+        <w:t xml:space="preserve">REFERENCES </w:t>
+      </w:r>
+      <w:proofErr w:type="spellStart"/>
+      <w:r>
+        <w:rPr>
+          <w:highlight w:val="darkGray"/>
+          <w:lang w:val="en-US"/>
+        </w:rPr>
+        <w:t>Produtos</w:t>
+      </w:r>
+      <w:proofErr w:type="spellEnd"/>
+      <w:r>
+        <w:rPr>
+          <w:highlight w:val="darkGray"/>
+          <w:lang w:val="en-US"/>
+        </w:rPr>
+        <w:t xml:space="preserve"> (</w:t>
+      </w:r>
+      <w:proofErr w:type="spellStart"/>
+      <w:r>
+        <w:rPr>
+          <w:highlight w:val="darkGray"/>
+          <w:lang w:val="en-US"/>
+        </w:rPr>
+        <w:t>id_produto</w:t>
+      </w:r>
+      <w:proofErr w:type="spellEnd"/>
+      <w:r>
+        <w:rPr>
+          <w:highlight w:val="darkGray"/>
+          <w:lang w:val="en-US"/>
+        </w:rPr>
+        <w:t>)</w:t>
+      </w:r>
+    </w:p>
+    <w:p>
+      <w:pPr>
+        <w:rPr>
+          <w:highlight w:val="darkGray"/>
+          <w:lang w:val="en-US"/>
+        </w:rPr>
+      </w:pPr>
+      <w:r>
+        <w:rPr>
+          <w:lang w:val="en-US"/>
+        </w:rPr>
+        <w:t xml:space="preserve">    </w:t>
+      </w:r>
+      <w:r>
+        <w:rPr>
+          <w:highlight w:val="darkGray"/>
+          <w:lang w:val="en-US"/>
+        </w:rPr>
+        <w:t xml:space="preserve">ON DELETE </w:t>
+      </w:r>
+      <w:proofErr w:type="gramStart"/>
+      <w:r>
+        <w:rPr>
+          <w:highlight w:val="darkGray"/>
+          <w:lang w:val="en-US"/>
+        </w:rPr>
+        <w:t>RESTRICT;</w:t>
+      </w:r>
+      <w:proofErr w:type="gramEnd"/>
+    </w:p>
+    <w:p>
+      <w:pPr>
+        <w:rPr>
+          <w:highlight w:val="darkGray"/>
+          <w:lang w:val="en-US"/>
+        </w:rPr>
+      </w:pPr>
+      <w:r>
+        <w:rPr>
+          <w:highlight w:val="darkGray"/>
+          <w:lang w:val="en-US"/>
         </w:rPr>
         <w:t xml:space="preserve"> </w:t>
       </w:r>
@@ -2778,56 +3573,185 @@
       <w:pPr>
         <w:rPr>
           <w:highlight w:val="darkGray"/>
-        </w:rPr>
-      </w:pPr>
-      <w:r>
-        <w:rPr>
-          <w:highlight w:val="darkGray"/>
-        </w:rPr>
-        <w:t>ALTER TABLE Produtos ADD CONSTRAINT FK_Produtos_3</w:t>
-      </w:r>
-    </w:p>
-    <w:p>
-      <w:pPr>
-        <w:rPr>
-          <w:highlight w:val="darkGray"/>
-        </w:rPr>
-      </w:pPr>
-      <w:r>
+          <w:lang w:val="en-US"/>
+        </w:rPr>
+      </w:pPr>
+      <w:r>
+        <w:rPr>
+          <w:highlight w:val="darkGray"/>
+          <w:lang w:val="en-US"/>
+        </w:rPr>
+        <w:t xml:space="preserve">ALTER TABLE </w:t>
+      </w:r>
+      <w:proofErr w:type="spellStart"/>
+      <w:r>
+        <w:rPr>
+          <w:highlight w:val="darkGray"/>
+          <w:lang w:val="en-US"/>
+        </w:rPr>
+        <w:t>ItensPedido</w:t>
+      </w:r>
+      <w:proofErr w:type="spellEnd"/>
+      <w:r>
+        <w:rPr>
+          <w:highlight w:val="darkGray"/>
+          <w:lang w:val="en-US"/>
+        </w:rPr>
+        <w:t xml:space="preserve"> ADD CONSTRAINT FK_ItensPedido_2</w:t>
+      </w:r>
+    </w:p>
+    <w:p>
+      <w:pPr>
+        <w:rPr>
+          <w:highlight w:val="darkGray"/>
+          <w:lang w:val="en-US"/>
+        </w:rPr>
+      </w:pPr>
+      <w:r>
+        <w:rPr>
+          <w:lang w:val="en-US"/>
+        </w:rPr>
         <w:t xml:space="preserve">    </w:t>
       </w:r>
       <w:r>
         <w:rPr>
           <w:highlight w:val="darkGray"/>
-        </w:rPr>
-        <w:t>FOREIGN KEY (fk_Lote_id_lote)</w:t>
-      </w:r>
-    </w:p>
-    <w:p>
-      <w:pPr>
-        <w:rPr>
-          <w:highlight w:val="darkGray"/>
-        </w:rPr>
-      </w:pPr>
-      <w:r>
+          <w:lang w:val="en-US"/>
+        </w:rPr>
+        <w:t>FOREIGN KEY (</w:t>
+      </w:r>
+      <w:proofErr w:type="spellStart"/>
+      <w:r>
+        <w:rPr>
+          <w:highlight w:val="darkGray"/>
+          <w:lang w:val="en-US"/>
+        </w:rPr>
+        <w:t>fk_Pedidos_id_pedido</w:t>
+      </w:r>
+      <w:proofErr w:type="spellEnd"/>
+      <w:r>
+        <w:rPr>
+          <w:highlight w:val="darkGray"/>
+          <w:lang w:val="en-US"/>
+        </w:rPr>
+        <w:t>)</w:t>
+      </w:r>
+    </w:p>
+    <w:p>
+      <w:pPr>
+        <w:rPr>
+          <w:highlight w:val="darkGray"/>
+          <w:lang w:val="en-US"/>
+        </w:rPr>
+      </w:pPr>
+      <w:r>
+        <w:rPr>
+          <w:lang w:val="en-US"/>
+        </w:rPr>
         <w:t xml:space="preserve">    </w:t>
       </w:r>
       <w:r>
         <w:rPr>
           <w:highlight w:val="darkGray"/>
-        </w:rPr>
-        <w:t>REFERENCES Lotes (id_lote);</w:t>
-      </w:r>
-    </w:p>
-    <w:p>
-      <w:pPr>
-        <w:rPr>
-          <w:highlight w:val="darkGray"/>
-        </w:rPr>
-      </w:pPr>
-      <w:r>
-        <w:rPr>
-          <w:highlight w:val="darkGray"/>
+          <w:lang w:val="en-US"/>
+        </w:rPr>
+        <w:t xml:space="preserve">REFERENCES </w:t>
+      </w:r>
+      <w:proofErr w:type="spellStart"/>
+      <w:r>
+        <w:rPr>
+          <w:highlight w:val="darkGray"/>
+          <w:lang w:val="en-US"/>
+        </w:rPr>
+        <w:t>Pedidos</w:t>
+      </w:r>
+      <w:proofErr w:type="spellEnd"/>
+      <w:r>
+        <w:rPr>
+          <w:highlight w:val="darkGray"/>
+          <w:lang w:val="en-US"/>
+        </w:rPr>
+        <w:t xml:space="preserve"> (</w:t>
+      </w:r>
+      <w:proofErr w:type="spellStart"/>
+      <w:r>
+        <w:rPr>
+          <w:highlight w:val="darkGray"/>
+          <w:lang w:val="en-US"/>
+        </w:rPr>
+        <w:t>id_pedido</w:t>
+      </w:r>
+      <w:proofErr w:type="spellEnd"/>
+      <w:r>
+        <w:rPr>
+          <w:highlight w:val="darkGray"/>
+          <w:lang w:val="en-US"/>
+        </w:rPr>
+        <w:t>)</w:t>
+      </w:r>
+    </w:p>
+    <w:p>
+      <w:pPr>
+        <w:rPr>
+          <w:highlight w:val="darkGray"/>
+        </w:rPr>
+      </w:pPr>
+      <w:r>
+        <w:rPr>
+          <w:lang w:val="en-US"/>
+        </w:rPr>
+        <w:t xml:space="preserve">    </w:t>
+      </w:r>
+      <w:r>
+        <w:rPr>
+          <w:highlight w:val="darkGray"/>
+        </w:rPr>
+        <w:t>ON DELETE SET NULL;</w:t>
+      </w:r>
+    </w:p>
+    <w:p>
+      <w:pPr>
+        <w:pStyle w:val="Ttulo2"/>
+      </w:pPr>
+      <w:r>
+        <w:t>SQL para inserção de pelo menos 10 registros para cada tabela (DML)</w:t>
+      </w:r>
+    </w:p>
+    <w:p>
+      <w:pPr>
+        <w:rPr>
+          <w:highlight w:val="lightGray"/>
+        </w:rPr>
+      </w:pPr>
+      <w:r>
+        <w:rPr>
+          <w:highlight w:val="lightGray"/>
+        </w:rPr>
+        <w:t>INSERT INTO Clientes (id_cliente, nome, cpf, rua, numero, bairro, cidade, cep, data_nascimento)</w:t>
+      </w:r>
+    </w:p>
+    <w:p>
+      <w:pPr>
+        <w:rPr>
+          <w:highlight w:val="lightGray"/>
+        </w:rPr>
+      </w:pPr>
+      <w:r>
+        <w:rPr>
+          <w:highlight w:val="lightGray"/>
+        </w:rPr>
+        <w:t>VALUES (1, 'Enrico Ricardo Bento da Conceição', '44733799225', 'Estrada Transamazônica, s/n', 214, 'Sucunduri', 'Apuí', '69275970', '2001-07-17');</w:t>
+      </w:r>
+    </w:p>
+    <w:p>
+      <w:pPr>
+        <w:rPr>
+          <w:highlight w:val="lightGray"/>
+        </w:rPr>
+      </w:pPr>
+      <w:r>
+        <w:rPr>
+          <w:highlight w:val="lightGray"/>
         </w:rPr>
         <w:t xml:space="preserve"> </w:t>
       </w:r>
@@ -2835,73 +3759,38 @@
     <w:p>
       <w:pPr>
         <w:rPr>
-          <w:highlight w:val="darkGray"/>
-        </w:rPr>
-      </w:pPr>
-      <w:r>
-        <w:rPr>
-          <w:highlight w:val="darkGray"/>
-        </w:rPr>
-        <w:t>ALTER TABLE ItensPedido ADD CONSTRAINT FK_ItensPedido_1</w:t>
-      </w:r>
-    </w:p>
-    <w:p>
-      <w:pPr>
-        <w:rPr>
-          <w:highlight w:val="darkGray"/>
-        </w:rPr>
-      </w:pPr>
-      <w:r>
-        <w:t xml:space="preserve">    </w:t>
-      </w:r>
-      <w:r>
-        <w:rPr>
-          <w:highlight w:val="darkGray"/>
-        </w:rPr>
-        <w:t>FOREIGN KEY (fk_Produtos_id_produto)</w:t>
-      </w:r>
-    </w:p>
-    <w:p>
-      <w:pPr>
-        <w:rPr>
-          <w:highlight w:val="darkGray"/>
-        </w:rPr>
-      </w:pPr>
-      <w:r>
-        <w:t xml:space="preserve">    </w:t>
-      </w:r>
-      <w:r>
-        <w:rPr>
-          <w:highlight w:val="darkGray"/>
-        </w:rPr>
-        <w:t>REFERENCES Produtos (id_produto)</w:t>
-      </w:r>
-    </w:p>
-    <w:p>
-      <w:pPr>
-        <w:rPr>
-          <w:highlight w:val="darkGray"/>
-        </w:rPr>
-      </w:pPr>
-      <w:r>
-        <w:t xml:space="preserve">    </w:t>
-      </w:r>
-      <w:r>
-        <w:rPr>
-          <w:highlight w:val="darkGray"/>
-        </w:rPr>
-        <w:t>ON DELETE RESTRICT;</w:t>
-      </w:r>
-    </w:p>
-    <w:p>
-      <w:pPr>
-        <w:rPr>
-          <w:highlight w:val="darkGray"/>
-        </w:rPr>
-      </w:pPr>
-      <w:r>
-        <w:rPr>
-          <w:highlight w:val="darkGray"/>
+          <w:highlight w:val="lightGray"/>
+        </w:rPr>
+      </w:pPr>
+      <w:r>
+        <w:rPr>
+          <w:highlight w:val="lightGray"/>
+        </w:rPr>
+        <w:t>INSERT INTO Clientes (id_cliente, nome, cpf, rua, numero, bairro, cidade, cep, data_nascimento)</w:t>
+      </w:r>
+    </w:p>
+    <w:p>
+      <w:pPr>
+        <w:rPr>
+          <w:highlight w:val="lightGray"/>
+        </w:rPr>
+      </w:pPr>
+      <w:r>
+        <w:rPr>
+          <w:highlight w:val="lightGray"/>
+        </w:rPr>
+        <w:t>VALUES (2, 'Lorenzo Mário Novaes', '63330296291', 'Estrada Transamazônica, s/n', 829, 'Sucunduri', 'Apuí', '69275970', '2001-09-10');</w:t>
+      </w:r>
+    </w:p>
+    <w:p>
+      <w:pPr>
+        <w:rPr>
+          <w:highlight w:val="lightGray"/>
+        </w:rPr>
+      </w:pPr>
+      <w:r>
+        <w:rPr>
+          <w:highlight w:val="lightGray"/>
         </w:rPr>
         <w:t xml:space="preserve"> </w:t>
       </w:r>
@@ -2909,75 +3798,6 @@
     <w:p>
       <w:pPr>
         <w:rPr>
-          <w:highlight w:val="darkGray"/>
-        </w:rPr>
-      </w:pPr>
-      <w:r>
-        <w:rPr>
-          <w:highlight w:val="darkGray"/>
-        </w:rPr>
-        <w:t>ALTER TABLE ItensPedido ADD CONSTRAINT FK_ItensPedido_2</w:t>
-      </w:r>
-    </w:p>
-    <w:p>
-      <w:pPr>
-        <w:rPr>
-          <w:highlight w:val="darkGray"/>
-        </w:rPr>
-      </w:pPr>
-      <w:r>
-        <w:t xml:space="preserve">    </w:t>
-      </w:r>
-      <w:r>
-        <w:rPr>
-          <w:highlight w:val="darkGray"/>
-        </w:rPr>
-        <w:t>FOREIGN KEY (fk_Pedidos_id_pedido)</w:t>
-      </w:r>
-    </w:p>
-    <w:p>
-      <w:pPr>
-        <w:rPr>
-          <w:highlight w:val="darkGray"/>
-        </w:rPr>
-      </w:pPr>
-      <w:r>
-        <w:t xml:space="preserve">    </w:t>
-      </w:r>
-      <w:r>
-        <w:rPr>
-          <w:highlight w:val="darkGray"/>
-        </w:rPr>
-        <w:t>REFERENCES Pedidos (id_pedido)</w:t>
-      </w:r>
-    </w:p>
-    <w:p>
-      <w:pPr>
-        <w:rPr>
-          <w:highlight w:val="darkGray"/>
-        </w:rPr>
-      </w:pPr>
-      <w:r>
-        <w:t xml:space="preserve">    </w:t>
-      </w:r>
-      <w:r>
-        <w:rPr>
-          <w:highlight w:val="darkGray"/>
-        </w:rPr>
-        <w:t>ON DELETE SET NULL;</w:t>
-      </w:r>
-    </w:p>
-    <w:p>
-      <w:pPr>
-        <w:pStyle w:val="Heading2"/>
-      </w:pPr>
-      <w:r>
-        <w:t>SQL para inserção de pelo menos 10 registros para cada tabela (DML)</w:t>
-      </w:r>
-    </w:p>
-    <w:p>
-      <w:pPr>
-        <w:rPr>
           <w:highlight w:val="lightGray"/>
         </w:rPr>
       </w:pPr>
@@ -2998,7 +3818,7 @@
         <w:rPr>
           <w:highlight w:val="lightGray"/>
         </w:rPr>
-        <w:t>VALUES (1, 'Enrico Ricardo Bento da Conceição', '44733799225', 'Estrada Transamazônica, s/n', 214, 'Sucunduri', 'Apuí', '69275970', '2001-07-17');</w:t>
+        <w:t>VALUES (3, 'Julio Cláudio Oliver Souza', '21587939290', 'Avenida 13 de Novembro 850', 872, 'Centro', 'Apuí', '69265970', '2001-01-13');</w:t>
       </w:r>
     </w:p>
     <w:p>
@@ -3037,7 +3857,7 @@
         <w:rPr>
           <w:highlight w:val="lightGray"/>
         </w:rPr>
-        <w:t>VALUES (2, 'Lorenzo Mário Novaes', '63330296291', 'Estrada Transamazônica, s/n', 829, 'Sucunduri', 'Apuí', '69275970', '2001-09-10');</w:t>
+        <w:t>VALUES (4, 'Lorenzo Sérgio da Luz', '09927098227', 'Estrada Transamazônica, s/n', 853, 'Sucunduri', 'Apuí', '69275970', '2001-03-10');</w:t>
       </w:r>
     </w:p>
     <w:p>
@@ -3076,84 +3896,7 @@
         <w:rPr>
           <w:highlight w:val="lightGray"/>
         </w:rPr>
-        <w:t>VALUES (3, 'Julio Cláudio Oliver Souza', '21587939290', 'Avenida 13 de Novembro 850', 872, 'Centro', 'Apuí', '69265970', '2001-01-13');</w:t>
-      </w:r>
-    </w:p>
-    <w:p>
-      <w:pPr>
-        <w:rPr>
-          <w:highlight w:val="lightGray"/>
-        </w:rPr>
-      </w:pPr>
-      <w:r>
-        <w:rPr>
-          <w:highlight w:val="lightGray"/>
-        </w:rPr>
-        <w:t xml:space="preserve"> </w:t>
-      </w:r>
-    </w:p>
-    <w:p>
-      <w:pPr>
-        <w:rPr>
-          <w:highlight w:val="lightGray"/>
-        </w:rPr>
-      </w:pPr>
-      <w:r>
-        <w:rPr>
-          <w:highlight w:val="lightGray"/>
-        </w:rPr>
-        <w:t>INSERT INTO Clientes (id_cliente, nome, cpf, rua, numero, bairro, cidade, cep, data_nascimento)</w:t>
-      </w:r>
-    </w:p>
-    <w:p>
-      <w:pPr>
-        <w:rPr>
-          <w:highlight w:val="lightGray"/>
-        </w:rPr>
-      </w:pPr>
-      <w:r>
-        <w:rPr>
-          <w:highlight w:val="lightGray"/>
-        </w:rPr>
-        <w:t>VALUES (4, 'Lorenzo Sérgio da Luz', '09927098227', 'Estrada Transamazônica, s/n', 853, 'Sucunduri', 'Apuí', '69275970', '2001-03-10');</w:t>
-      </w:r>
-    </w:p>
-    <w:p>
-      <w:pPr>
-        <w:rPr>
-          <w:highlight w:val="lightGray"/>
-        </w:rPr>
-      </w:pPr>
-      <w:r>
-        <w:rPr>
-          <w:highlight w:val="lightGray"/>
-        </w:rPr>
-        <w:t xml:space="preserve"> </w:t>
-      </w:r>
-    </w:p>
-    <w:p>
-      <w:pPr>
-        <w:rPr>
-          <w:highlight w:val="lightGray"/>
-        </w:rPr>
-      </w:pPr>
-      <w:r>
-        <w:rPr>
-          <w:highlight w:val="lightGray"/>
-        </w:rPr>
-        <w:t>INSERT INTO Clientes (id_cliente, nome, cpf, rua, numero, bairro, cidade, cep, data_nascimento)</w:t>
-      </w:r>
-    </w:p>
-    <w:p>
-      <w:pPr>
-        <w:rPr>
-          <w:highlight w:val="lightGray"/>
-        </w:rPr>
-      </w:pPr>
-      <w:r>
-        <w:rPr>
-          <w:highlight w:val="lightGray"/>
-        </w:rPr>
+        <w:lastRenderedPageBreak/>
         <w:t>VALUES (5, 'Francisco Diego Enzo Baptista', '70623119285', 'Estrada Transamazônica, s/n', 985, 'Sucunduri', 'Apuí', '69275970', '2001-08-25');</w:t>
       </w:r>
     </w:p>
@@ -3384,6 +4127,7 @@
         <w:rPr>
           <w:highlight w:val="lightGray"/>
         </w:rPr>
+        <w:lastRenderedPageBreak/>
         <w:t xml:space="preserve"> </w:t>
       </w:r>
       <w:r>
@@ -3450,24 +4194,37 @@
       <w:pPr>
         <w:rPr>
           <w:highlight w:val="lightGray"/>
-        </w:rPr>
-      </w:pPr>
-      <w:r>
-        <w:rPr>
-          <w:highlight w:val="lightGray"/>
-        </w:rPr>
-        <w:t>VALUES (1, 'Tomás Lorenzo Lopes', '2000-01-16', '2023-09-24', 3500.00);</w:t>
-      </w:r>
-    </w:p>
-    <w:p>
-      <w:pPr>
-        <w:rPr>
-          <w:highlight w:val="lightGray"/>
-        </w:rPr>
-      </w:pPr>
-      <w:r>
-        <w:rPr>
-          <w:highlight w:val="lightGray"/>
+          <w:lang w:val="en-US"/>
+        </w:rPr>
+      </w:pPr>
+      <w:r>
+        <w:rPr>
+          <w:highlight w:val="lightGray"/>
+          <w:lang w:val="en-US"/>
+        </w:rPr>
+        <w:t>VALUES (1, 'Tomás Lorenzo Lopes', '2000-01-16', '2023-09-24', 3500.00</w:t>
+      </w:r>
+      <w:proofErr w:type="gramStart"/>
+      <w:r>
+        <w:rPr>
+          <w:highlight w:val="lightGray"/>
+          <w:lang w:val="en-US"/>
+        </w:rPr>
+        <w:t>);</w:t>
+      </w:r>
+      <w:proofErr w:type="gramEnd"/>
+    </w:p>
+    <w:p>
+      <w:pPr>
+        <w:rPr>
+          <w:highlight w:val="lightGray"/>
+          <w:lang w:val="en-US"/>
+        </w:rPr>
+      </w:pPr>
+      <w:r>
+        <w:rPr>
+          <w:highlight w:val="lightGray"/>
+          <w:lang w:val="en-US"/>
         </w:rPr>
         <w:t xml:space="preserve"> </w:t>
       </w:r>
@@ -3482,6 +4239,87 @@
         <w:rPr>
           <w:highlight w:val="lightGray"/>
         </w:rPr>
+        <w:t xml:space="preserve">INSERT INTO </w:t>
+      </w:r>
+      <w:proofErr w:type="spellStart"/>
+      <w:r>
+        <w:rPr>
+          <w:highlight w:val="lightGray"/>
+        </w:rPr>
+        <w:t>Funcionarios</w:t>
+      </w:r>
+      <w:proofErr w:type="spellEnd"/>
+      <w:r>
+        <w:rPr>
+          <w:highlight w:val="lightGray"/>
+        </w:rPr>
+        <w:t xml:space="preserve"> (</w:t>
+      </w:r>
+      <w:proofErr w:type="spellStart"/>
+      <w:r>
+        <w:rPr>
+          <w:highlight w:val="lightGray"/>
+        </w:rPr>
+        <w:t>id_funcionario</w:t>
+      </w:r>
+      <w:proofErr w:type="spellEnd"/>
+      <w:r>
+        <w:rPr>
+          <w:highlight w:val="lightGray"/>
+        </w:rPr>
+        <w:t xml:space="preserve">, nome, data_nascimento, data_admissao, </w:t>
+      </w:r>
+      <w:proofErr w:type="gramStart"/>
+      <w:r>
+        <w:rPr>
+          <w:highlight w:val="lightGray"/>
+        </w:rPr>
+        <w:t>salario</w:t>
+      </w:r>
+      <w:proofErr w:type="gramEnd"/>
+      <w:r>
+        <w:rPr>
+          <w:highlight w:val="lightGray"/>
+        </w:rPr>
+        <w:t>)</w:t>
+      </w:r>
+    </w:p>
+    <w:p>
+      <w:pPr>
+        <w:rPr>
+          <w:highlight w:val="lightGray"/>
+        </w:rPr>
+      </w:pPr>
+      <w:r>
+        <w:rPr>
+          <w:highlight w:val="lightGray"/>
+        </w:rPr>
+        <w:t>VALUES (2, 'Sebastião Thales Assunção', '2000-04-05', '2023-09-24', 3200.00);</w:t>
+      </w:r>
+    </w:p>
+    <w:p>
+      <w:pPr>
+        <w:rPr>
+          <w:highlight w:val="lightGray"/>
+        </w:rPr>
+      </w:pPr>
+      <w:r>
+        <w:rPr>
+          <w:highlight w:val="lightGray"/>
+        </w:rPr>
+        <w:t xml:space="preserve"> </w:t>
+      </w:r>
+    </w:p>
+    <w:p>
+      <w:pPr>
+        <w:rPr>
+          <w:highlight w:val="lightGray"/>
+        </w:rPr>
+      </w:pPr>
+      <w:r>
+        <w:rPr>
+          <w:highlight w:val="lightGray"/>
+        </w:rPr>
         <w:t>INSERT INTO Funcionarios (id_funcionario, nome, data_nascimento, data_admissao, salario)</w:t>
       </w:r>
     </w:p>
@@ -3495,7 +4333,7 @@
         <w:rPr>
           <w:highlight w:val="lightGray"/>
         </w:rPr>
-        <w:t>VALUES (2, 'Sebastião Thales Assunção', '2000-04-05', '2023-09-24', 3200.00);</w:t>
+        <w:t>VALUES (3, 'Julio Rafael Martin Rodrigues', '2000-04-12', '2023-09-24', 3400.00);</w:t>
       </w:r>
     </w:p>
     <w:p>
@@ -3534,7 +4372,7 @@
         <w:rPr>
           <w:highlight w:val="lightGray"/>
         </w:rPr>
-        <w:t>VALUES (3, 'Julio Rafael Martin Rodrigues', '2000-04-12', '2023-09-24', 3400.00);</w:t>
+        <w:t>VALUES (4, 'Filipe Márcio Davi Nogueira', '2000-04-26', '2023-09-24', 3600.00);</w:t>
       </w:r>
     </w:p>
     <w:p>
@@ -3573,7 +4411,7 @@
         <w:rPr>
           <w:highlight w:val="lightGray"/>
         </w:rPr>
-        <w:t>VALUES (4, 'Filipe Márcio Davi Nogueira', '2000-04-26', '2023-09-24', 3600.00);</w:t>
+        <w:t>VALUES (5, 'Matheus Isaac Daniel Oliveira', '2000-04-11', '2023-09-24', 3300.00);</w:t>
       </w:r>
     </w:p>
     <w:p>
@@ -3612,7 +4450,7 @@
         <w:rPr>
           <w:highlight w:val="lightGray"/>
         </w:rPr>
-        <w:t>VALUES (5, 'Matheus Isaac Daniel Oliveira', '2000-04-11', '2023-09-24', 3300.00);</w:t>
+        <w:t>VALUES (6, 'Pedro Henrique Juan Castro', '2000-02-19', '2023-09-24', 3700.00);</w:t>
       </w:r>
     </w:p>
     <w:p>
@@ -3645,24 +4483,53 @@
       <w:pPr>
         <w:rPr>
           <w:highlight w:val="lightGray"/>
-        </w:rPr>
-      </w:pPr>
-      <w:r>
-        <w:rPr>
-          <w:highlight w:val="lightGray"/>
-        </w:rPr>
-        <w:t>VALUES (6, 'Pedro Henrique Juan Castro', '2000-02-19', '2023-09-24', 3700.00);</w:t>
-      </w:r>
-    </w:p>
-    <w:p>
-      <w:pPr>
-        <w:rPr>
-          <w:highlight w:val="lightGray"/>
-        </w:rPr>
-      </w:pPr>
-      <w:r>
-        <w:rPr>
-          <w:highlight w:val="lightGray"/>
+          <w:lang w:val="en-US"/>
+        </w:rPr>
+      </w:pPr>
+      <w:r>
+        <w:rPr>
+          <w:highlight w:val="lightGray"/>
+          <w:lang w:val="en-US"/>
+        </w:rPr>
+        <w:t xml:space="preserve">VALUES (7, 'Bryan </w:t>
+      </w:r>
+      <w:proofErr w:type="spellStart"/>
+      <w:r>
+        <w:rPr>
+          <w:highlight w:val="lightGray"/>
+          <w:lang w:val="en-US"/>
+        </w:rPr>
+        <w:t>Diogo</w:t>
+      </w:r>
+      <w:proofErr w:type="spellEnd"/>
+      <w:r>
+        <w:rPr>
+          <w:highlight w:val="lightGray"/>
+          <w:lang w:val="en-US"/>
+        </w:rPr>
+        <w:t xml:space="preserve"> Araújo', '2000-02-08', '2023-09-24', 3100.00</w:t>
+      </w:r>
+      <w:proofErr w:type="gramStart"/>
+      <w:r>
+        <w:rPr>
+          <w:highlight w:val="lightGray"/>
+          <w:lang w:val="en-US"/>
+        </w:rPr>
+        <w:t>);</w:t>
+      </w:r>
+      <w:proofErr w:type="gramEnd"/>
+    </w:p>
+    <w:p>
+      <w:pPr>
+        <w:rPr>
+          <w:highlight w:val="lightGray"/>
+          <w:lang w:val="en-US"/>
+        </w:rPr>
+      </w:pPr>
+      <w:r>
+        <w:rPr>
+          <w:highlight w:val="lightGray"/>
+          <w:lang w:val="en-US"/>
         </w:rPr>
         <w:t xml:space="preserve"> </w:t>
       </w:r>
@@ -3677,20 +4544,62 @@
         <w:rPr>
           <w:highlight w:val="lightGray"/>
         </w:rPr>
-        <w:t>INSERT INTO Funcionarios (id_funcionario, nome, data_nascimento, data_admissao, salario)</w:t>
-      </w:r>
-    </w:p>
-    <w:p>
-      <w:pPr>
-        <w:rPr>
-          <w:highlight w:val="lightGray"/>
-        </w:rPr>
-      </w:pPr>
-      <w:r>
-        <w:rPr>
-          <w:highlight w:val="lightGray"/>
-        </w:rPr>
-        <w:t>VALUES (7, 'Bryan Diogo Araújo', '2000-02-08', '2023-09-24', 3100.00);</w:t>
+        <w:t xml:space="preserve">INSERT INTO </w:t>
+      </w:r>
+      <w:proofErr w:type="spellStart"/>
+      <w:r>
+        <w:rPr>
+          <w:highlight w:val="lightGray"/>
+        </w:rPr>
+        <w:t>Funcionarios</w:t>
+      </w:r>
+      <w:proofErr w:type="spellEnd"/>
+      <w:r>
+        <w:rPr>
+          <w:highlight w:val="lightGray"/>
+        </w:rPr>
+        <w:t xml:space="preserve"> (</w:t>
+      </w:r>
+      <w:proofErr w:type="spellStart"/>
+      <w:r>
+        <w:rPr>
+          <w:highlight w:val="lightGray"/>
+        </w:rPr>
+        <w:t>id_funcionario</w:t>
+      </w:r>
+      <w:proofErr w:type="spellEnd"/>
+      <w:r>
+        <w:rPr>
+          <w:highlight w:val="lightGray"/>
+        </w:rPr>
+        <w:t xml:space="preserve">, nome, data_nascimento, data_admissao, </w:t>
+      </w:r>
+      <w:proofErr w:type="gramStart"/>
+      <w:r>
+        <w:rPr>
+          <w:highlight w:val="lightGray"/>
+        </w:rPr>
+        <w:t>salario</w:t>
+      </w:r>
+      <w:proofErr w:type="gramEnd"/>
+      <w:r>
+        <w:rPr>
+          <w:highlight w:val="lightGray"/>
+        </w:rPr>
+        <w:t>)</w:t>
+      </w:r>
+    </w:p>
+    <w:p>
+      <w:pPr>
+        <w:rPr>
+          <w:highlight w:val="lightGray"/>
+        </w:rPr>
+      </w:pPr>
+      <w:r>
+        <w:rPr>
+          <w:highlight w:val="lightGray"/>
+        </w:rPr>
+        <w:t>VALUES (8, 'Mateus Sebastião Theo Sales', '2000-06-13', '2023-09-24', 3800.00);</w:t>
       </w:r>
     </w:p>
     <w:p>
@@ -3716,45 +4625,7 @@
         <w:rPr>
           <w:highlight w:val="lightGray"/>
         </w:rPr>
-        <w:t>INSERT INTO Funcionarios (id_funcionario, nome, data_nascimento, data_admissao, salario)</w:t>
-      </w:r>
-    </w:p>
-    <w:p>
-      <w:pPr>
-        <w:rPr>
-          <w:highlight w:val="lightGray"/>
-        </w:rPr>
-      </w:pPr>
-      <w:r>
-        <w:rPr>
-          <w:highlight w:val="lightGray"/>
-        </w:rPr>
-        <w:t>VALUES (8, 'Mateus Sebastião Theo Sales', '2000-06-13', '2023-09-24', 3800.00);</w:t>
-      </w:r>
-    </w:p>
-    <w:p>
-      <w:pPr>
-        <w:rPr>
-          <w:highlight w:val="lightGray"/>
-        </w:rPr>
-      </w:pPr>
-      <w:r>
-        <w:rPr>
-          <w:highlight w:val="lightGray"/>
-        </w:rPr>
-        <w:t xml:space="preserve"> </w:t>
-      </w:r>
-    </w:p>
-    <w:p>
-      <w:pPr>
-        <w:rPr>
-          <w:highlight w:val="lightGray"/>
-        </w:rPr>
-      </w:pPr>
-      <w:r>
-        <w:rPr>
-          <w:highlight w:val="lightGray"/>
-        </w:rPr>
+        <w:lastRenderedPageBreak/>
         <w:t>INSERT INTO Funcionarios (id_funcionario, nome, data_nascimento, data_admissao, salario)</w:t>
       </w:r>
     </w:p>
@@ -3849,7 +4720,7 @@
           <w:noProof/>
         </w:rPr>
         <w:drawing>
-          <wp:inline distT="0" distB="0" distL="0" distR="0" wp14:anchorId="6E701111" wp14:editId="151132B2">
+          <wp:inline distT="0" distB="0" distL="0" distR="0" wp14:anchorId="6E701111" wp14:editId="3E3D84E8">
             <wp:extent cx="4572000" cy="2019300"/>
             <wp:effectExtent l="0" t="0" r="0" b="0"/>
             <wp:docPr id="346120417" name="Picture 346120417"/>
@@ -4118,6 +4989,7 @@
         <w:rPr>
           <w:noProof/>
         </w:rPr>
+        <w:lastRenderedPageBreak/>
         <w:drawing>
           <wp:inline distT="0" distB="0" distL="0" distR="0" wp14:anchorId="638EA4AD" wp14:editId="0F2A9786">
             <wp:extent cx="4572000" cy="3124200"/>
@@ -4217,24 +5089,37 @@
       <w:pPr>
         <w:rPr>
           <w:highlight w:val="lightGray"/>
-        </w:rPr>
-      </w:pPr>
-      <w:r>
-        <w:rPr>
-          <w:highlight w:val="lightGray"/>
-        </w:rPr>
-        <w:t>VALUES (2, 'LOTE2023002', '2023-02-20');</w:t>
-      </w:r>
-    </w:p>
-    <w:p>
-      <w:pPr>
-        <w:rPr>
-          <w:highlight w:val="lightGray"/>
-        </w:rPr>
-      </w:pPr>
-      <w:r>
-        <w:rPr>
-          <w:highlight w:val="lightGray"/>
+          <w:lang w:val="en-US"/>
+        </w:rPr>
+      </w:pPr>
+      <w:r>
+        <w:rPr>
+          <w:highlight w:val="lightGray"/>
+          <w:lang w:val="en-US"/>
+        </w:rPr>
+        <w:t>VALUES (2, 'LOTE2023002', '2023-02-20'</w:t>
+      </w:r>
+      <w:proofErr w:type="gramStart"/>
+      <w:r>
+        <w:rPr>
+          <w:highlight w:val="lightGray"/>
+          <w:lang w:val="en-US"/>
+        </w:rPr>
+        <w:t>);</w:t>
+      </w:r>
+      <w:proofErr w:type="gramEnd"/>
+    </w:p>
+    <w:p>
+      <w:pPr>
+        <w:rPr>
+          <w:highlight w:val="lightGray"/>
+          <w:lang w:val="en-US"/>
+        </w:rPr>
+      </w:pPr>
+      <w:r>
+        <w:rPr>
+          <w:highlight w:val="lightGray"/>
+          <w:lang w:val="en-US"/>
         </w:rPr>
         <w:t xml:space="preserve"> </w:t>
       </w:r>
@@ -4243,37 +5128,116 @@
       <w:pPr>
         <w:rPr>
           <w:highlight w:val="lightGray"/>
-        </w:rPr>
-      </w:pPr>
-      <w:r>
-        <w:rPr>
-          <w:highlight w:val="lightGray"/>
-        </w:rPr>
-        <w:t>INSERT INTO Lotes (id_lote, numero_lote, data_lote)</w:t>
-      </w:r>
-    </w:p>
-    <w:p>
-      <w:pPr>
-        <w:rPr>
-          <w:highlight w:val="lightGray"/>
-        </w:rPr>
-      </w:pPr>
-      <w:r>
-        <w:rPr>
-          <w:highlight w:val="lightGray"/>
-        </w:rPr>
-        <w:t>VALUES (3, 'LOTE2023003', '2023-03-10');</w:t>
-      </w:r>
-    </w:p>
-    <w:p>
-      <w:pPr>
-        <w:rPr>
-          <w:highlight w:val="lightGray"/>
-        </w:rPr>
-      </w:pPr>
-      <w:r>
-        <w:rPr>
-          <w:highlight w:val="lightGray"/>
+          <w:lang w:val="en-US"/>
+        </w:rPr>
+      </w:pPr>
+      <w:r>
+        <w:rPr>
+          <w:highlight w:val="lightGray"/>
+          <w:lang w:val="en-US"/>
+        </w:rPr>
+        <w:t xml:space="preserve">INSERT INTO </w:t>
+      </w:r>
+      <w:proofErr w:type="spellStart"/>
+      <w:r>
+        <w:rPr>
+          <w:highlight w:val="lightGray"/>
+          <w:lang w:val="en-US"/>
+        </w:rPr>
+        <w:t>Lotes</w:t>
+      </w:r>
+      <w:proofErr w:type="spellEnd"/>
+      <w:r>
+        <w:rPr>
+          <w:highlight w:val="lightGray"/>
+          <w:lang w:val="en-US"/>
+        </w:rPr>
+        <w:t xml:space="preserve"> (</w:t>
+      </w:r>
+      <w:proofErr w:type="spellStart"/>
+      <w:r>
+        <w:rPr>
+          <w:highlight w:val="lightGray"/>
+          <w:lang w:val="en-US"/>
+        </w:rPr>
+        <w:t>id_lote</w:t>
+      </w:r>
+      <w:proofErr w:type="spellEnd"/>
+      <w:r>
+        <w:rPr>
+          <w:highlight w:val="lightGray"/>
+          <w:lang w:val="en-US"/>
+        </w:rPr>
+        <w:t xml:space="preserve">, </w:t>
+      </w:r>
+      <w:proofErr w:type="spellStart"/>
+      <w:r>
+        <w:rPr>
+          <w:highlight w:val="lightGray"/>
+          <w:lang w:val="en-US"/>
+        </w:rPr>
+        <w:t>numero_lote</w:t>
+      </w:r>
+      <w:proofErr w:type="spellEnd"/>
+      <w:r>
+        <w:rPr>
+          <w:highlight w:val="lightGray"/>
+          <w:lang w:val="en-US"/>
+        </w:rPr>
+        <w:t xml:space="preserve">, </w:t>
+      </w:r>
+      <w:proofErr w:type="spellStart"/>
+      <w:r>
+        <w:rPr>
+          <w:highlight w:val="lightGray"/>
+          <w:lang w:val="en-US"/>
+        </w:rPr>
+        <w:t>data_lote</w:t>
+      </w:r>
+      <w:proofErr w:type="spellEnd"/>
+      <w:r>
+        <w:rPr>
+          <w:highlight w:val="lightGray"/>
+          <w:lang w:val="en-US"/>
+        </w:rPr>
+        <w:t>)</w:t>
+      </w:r>
+    </w:p>
+    <w:p>
+      <w:pPr>
+        <w:rPr>
+          <w:highlight w:val="lightGray"/>
+          <w:lang w:val="en-US"/>
+        </w:rPr>
+      </w:pPr>
+      <w:r>
+        <w:rPr>
+          <w:highlight w:val="lightGray"/>
+          <w:lang w:val="en-US"/>
+        </w:rPr>
+        <w:t>VALUES (3, 'LOTE2023003', '2023-03-10'</w:t>
+      </w:r>
+      <w:proofErr w:type="gramStart"/>
+      <w:r>
+        <w:rPr>
+          <w:highlight w:val="lightGray"/>
+          <w:lang w:val="en-US"/>
+        </w:rPr>
+        <w:t>);</w:t>
+      </w:r>
+      <w:proofErr w:type="gramEnd"/>
+    </w:p>
+    <w:p>
+      <w:pPr>
+        <w:rPr>
+          <w:highlight w:val="lightGray"/>
+          <w:lang w:val="en-US"/>
+        </w:rPr>
+      </w:pPr>
+      <w:r>
+        <w:rPr>
+          <w:highlight w:val="lightGray"/>
+          <w:lang w:val="en-US"/>
         </w:rPr>
         <w:t xml:space="preserve"> </w:t>
       </w:r>
@@ -4282,37 +5246,116 @@
       <w:pPr>
         <w:rPr>
           <w:highlight w:val="lightGray"/>
-        </w:rPr>
-      </w:pPr>
-      <w:r>
-        <w:rPr>
-          <w:highlight w:val="lightGray"/>
-        </w:rPr>
-        <w:t>INSERT INTO Lotes (id_lote, numero_lote, data_lote)</w:t>
-      </w:r>
-    </w:p>
-    <w:p>
-      <w:pPr>
-        <w:rPr>
-          <w:highlight w:val="lightGray"/>
-        </w:rPr>
-      </w:pPr>
-      <w:r>
-        <w:rPr>
-          <w:highlight w:val="lightGray"/>
-        </w:rPr>
-        <w:t>VALUES (4, 'LOTE2023004', '2023-04-05');</w:t>
-      </w:r>
-    </w:p>
-    <w:p>
-      <w:pPr>
-        <w:rPr>
-          <w:highlight w:val="lightGray"/>
-        </w:rPr>
-      </w:pPr>
-      <w:r>
-        <w:rPr>
-          <w:highlight w:val="lightGray"/>
+          <w:lang w:val="en-US"/>
+        </w:rPr>
+      </w:pPr>
+      <w:r>
+        <w:rPr>
+          <w:highlight w:val="lightGray"/>
+          <w:lang w:val="en-US"/>
+        </w:rPr>
+        <w:t xml:space="preserve">INSERT INTO </w:t>
+      </w:r>
+      <w:proofErr w:type="spellStart"/>
+      <w:r>
+        <w:rPr>
+          <w:highlight w:val="lightGray"/>
+          <w:lang w:val="en-US"/>
+        </w:rPr>
+        <w:t>Lotes</w:t>
+      </w:r>
+      <w:proofErr w:type="spellEnd"/>
+      <w:r>
+        <w:rPr>
+          <w:highlight w:val="lightGray"/>
+          <w:lang w:val="en-US"/>
+        </w:rPr>
+        <w:t xml:space="preserve"> (</w:t>
+      </w:r>
+      <w:proofErr w:type="spellStart"/>
+      <w:r>
+        <w:rPr>
+          <w:highlight w:val="lightGray"/>
+          <w:lang w:val="en-US"/>
+        </w:rPr>
+        <w:t>id_lote</w:t>
+      </w:r>
+      <w:proofErr w:type="spellEnd"/>
+      <w:r>
+        <w:rPr>
+          <w:highlight w:val="lightGray"/>
+          <w:lang w:val="en-US"/>
+        </w:rPr>
+        <w:t xml:space="preserve">, </w:t>
+      </w:r>
+      <w:proofErr w:type="spellStart"/>
+      <w:r>
+        <w:rPr>
+          <w:highlight w:val="lightGray"/>
+          <w:lang w:val="en-US"/>
+        </w:rPr>
+        <w:t>numero_lote</w:t>
+      </w:r>
+      <w:proofErr w:type="spellEnd"/>
+      <w:r>
+        <w:rPr>
+          <w:highlight w:val="lightGray"/>
+          <w:lang w:val="en-US"/>
+        </w:rPr>
+        <w:t xml:space="preserve">, </w:t>
+      </w:r>
+      <w:proofErr w:type="spellStart"/>
+      <w:r>
+        <w:rPr>
+          <w:highlight w:val="lightGray"/>
+          <w:lang w:val="en-US"/>
+        </w:rPr>
+        <w:t>data_lote</w:t>
+      </w:r>
+      <w:proofErr w:type="spellEnd"/>
+      <w:r>
+        <w:rPr>
+          <w:highlight w:val="lightGray"/>
+          <w:lang w:val="en-US"/>
+        </w:rPr>
+        <w:t>)</w:t>
+      </w:r>
+    </w:p>
+    <w:p>
+      <w:pPr>
+        <w:rPr>
+          <w:highlight w:val="lightGray"/>
+          <w:lang w:val="en-US"/>
+        </w:rPr>
+      </w:pPr>
+      <w:r>
+        <w:rPr>
+          <w:highlight w:val="lightGray"/>
+          <w:lang w:val="en-US"/>
+        </w:rPr>
+        <w:t>VALUES (4, 'LOTE2023004', '2023-04-05'</w:t>
+      </w:r>
+      <w:proofErr w:type="gramStart"/>
+      <w:r>
+        <w:rPr>
+          <w:highlight w:val="lightGray"/>
+          <w:lang w:val="en-US"/>
+        </w:rPr>
+        <w:t>);</w:t>
+      </w:r>
+      <w:proofErr w:type="gramEnd"/>
+    </w:p>
+    <w:p>
+      <w:pPr>
+        <w:rPr>
+          <w:highlight w:val="lightGray"/>
+          <w:lang w:val="en-US"/>
+        </w:rPr>
+      </w:pPr>
+      <w:r>
+        <w:rPr>
+          <w:highlight w:val="lightGray"/>
+          <w:lang w:val="en-US"/>
         </w:rPr>
         <w:t xml:space="preserve"> </w:t>
       </w:r>
@@ -4321,13 +5364,79 @@
       <w:pPr>
         <w:rPr>
           <w:highlight w:val="lightGray"/>
-        </w:rPr>
-      </w:pPr>
-      <w:r>
-        <w:rPr>
-          <w:highlight w:val="lightGray"/>
-        </w:rPr>
-        <w:t>INSERT INTO Lotes (id_lote, numero_lote, data_lote)</w:t>
+          <w:lang w:val="en-US"/>
+        </w:rPr>
+      </w:pPr>
+      <w:r>
+        <w:rPr>
+          <w:highlight w:val="lightGray"/>
+          <w:lang w:val="en-US"/>
+        </w:rPr>
+        <w:t xml:space="preserve">INSERT INTO </w:t>
+      </w:r>
+      <w:proofErr w:type="spellStart"/>
+      <w:r>
+        <w:rPr>
+          <w:highlight w:val="lightGray"/>
+          <w:lang w:val="en-US"/>
+        </w:rPr>
+        <w:t>Lotes</w:t>
+      </w:r>
+      <w:proofErr w:type="spellEnd"/>
+      <w:r>
+        <w:rPr>
+          <w:highlight w:val="lightGray"/>
+          <w:lang w:val="en-US"/>
+        </w:rPr>
+        <w:t xml:space="preserve"> (</w:t>
+      </w:r>
+      <w:proofErr w:type="spellStart"/>
+      <w:r>
+        <w:rPr>
+          <w:highlight w:val="lightGray"/>
+          <w:lang w:val="en-US"/>
+        </w:rPr>
+        <w:t>id_lote</w:t>
+      </w:r>
+      <w:proofErr w:type="spellEnd"/>
+      <w:r>
+        <w:rPr>
+          <w:highlight w:val="lightGray"/>
+          <w:lang w:val="en-US"/>
+        </w:rPr>
+        <w:t xml:space="preserve">, </w:t>
+      </w:r>
+      <w:proofErr w:type="spellStart"/>
+      <w:r>
+        <w:rPr>
+          <w:highlight w:val="lightGray"/>
+          <w:lang w:val="en-US"/>
+        </w:rPr>
+        <w:t>numero_lote</w:t>
+      </w:r>
+      <w:proofErr w:type="spellEnd"/>
+      <w:r>
+        <w:rPr>
+          <w:highlight w:val="lightGray"/>
+          <w:lang w:val="en-US"/>
+        </w:rPr>
+        <w:t xml:space="preserve">, </w:t>
+      </w:r>
+      <w:proofErr w:type="spellStart"/>
+      <w:r>
+        <w:rPr>
+          <w:highlight w:val="lightGray"/>
+          <w:lang w:val="en-US"/>
+        </w:rPr>
+        <w:t>data_lote</w:t>
+      </w:r>
+      <w:proofErr w:type="spellEnd"/>
+      <w:r>
+        <w:rPr>
+          <w:highlight w:val="lightGray"/>
+          <w:lang w:val="en-US"/>
+        </w:rPr>
+        <w:t>)</w:t>
       </w:r>
     </w:p>
     <w:p>
@@ -4375,6 +5484,7 @@
         <w:rPr>
           <w:highlight w:val="lightGray"/>
         </w:rPr>
+        <w:lastRenderedPageBreak/>
         <w:t xml:space="preserve"> </w:t>
       </w:r>
       <w:r>
@@ -4668,6 +5778,7 @@
         <w:rPr>
           <w:highlight w:val="lightGray"/>
         </w:rPr>
+        <w:lastRenderedPageBreak/>
         <w:t>VALUES (6, 'Biscoito de Coco', 3.50, '2023-11-01', 60, 1, 3, 4);</w:t>
       </w:r>
     </w:p>
@@ -5006,6 +6117,7 @@
         <w:rPr>
           <w:highlight w:val="lightGray"/>
         </w:rPr>
+        <w:lastRenderedPageBreak/>
         <w:t>INSERT INTO Produtos (id_produto, nome, valor, data_validade, quantidade_estoque, disponibilidade, fk_Categoria_id_categoria, fk_Lote_id_lote)</w:t>
       </w:r>
     </w:p>
@@ -5302,6 +6414,7 @@
         <w:rPr>
           <w:highlight w:val="lightGray"/>
         </w:rPr>
+        <w:lastRenderedPageBreak/>
         <w:t>INSERT INTO ItensPedido (Id_itensPedido, fk_Produtos_id_produto, fk_Pedidos_id_pedido, quantidade, valor_unitario)</w:t>
       </w:r>
     </w:p>
@@ -5570,6 +6683,7 @@
         <w:rPr>
           <w:noProof/>
         </w:rPr>
+        <w:lastRenderedPageBreak/>
         <w:drawing>
           <wp:inline distT="0" distB="0" distL="0" distR="0" wp14:anchorId="7964781A" wp14:editId="433F9368">
             <wp:extent cx="4572000" cy="1666875"/>
@@ -5687,6 +6801,7 @@
         <w:rPr>
           <w:noProof/>
         </w:rPr>
+        <w:lastRenderedPageBreak/>
         <w:drawing>
           <wp:inline distT="0" distB="0" distL="0" distR="0" wp14:anchorId="27D67C40" wp14:editId="0D892074">
             <wp:extent cx="4572000" cy="3962400"/>
@@ -5732,7 +6847,7 @@
     </w:p>
     <w:p>
       <w:pPr>
-        <w:pStyle w:val="Heading2"/>
+        <w:pStyle w:val="Ttulo2"/>
       </w:pPr>
       <w:bookmarkStart w:id="7" w:name="_Toc143529181"/>
       <w:r>
@@ -5743,7 +6858,7 @@
     <w:p/>
     <w:p>
       <w:pPr>
-        <w:pStyle w:val="ListParagraph"/>
+        <w:pStyle w:val="PargrafodaLista"/>
         <w:numPr>
           <w:ilvl w:val="0"/>
           <w:numId w:val="11"/>
@@ -5847,6 +6962,7 @@
         <w:rPr>
           <w:noProof/>
         </w:rPr>
+        <w:lastRenderedPageBreak/>
         <w:drawing>
           <wp:inline distT="0" distB="0" distL="0" distR="0" wp14:anchorId="1224424E" wp14:editId="4BC41CE5">
             <wp:extent cx="4572000" cy="2743200"/>
@@ -5892,7 +7008,7 @@
     </w:p>
     <w:p>
       <w:pPr>
-        <w:pStyle w:val="ListParagraph"/>
+        <w:pStyle w:val="PargrafodaLista"/>
         <w:numPr>
           <w:ilvl w:val="0"/>
           <w:numId w:val="9"/>
@@ -5994,14 +7110,41 @@
       <w:pPr>
         <w:rPr>
           <w:highlight w:val="darkGray"/>
-        </w:rPr>
-      </w:pPr>
-      <w:r>
-        <w:rPr>
-          <w:highlight w:val="darkGray"/>
-        </w:rPr>
-        <w:t>GROUP BY p.fk_Categoria_id_categoria;</w:t>
-      </w:r>
+          <w:lang w:val="en-US"/>
+        </w:rPr>
+      </w:pPr>
+      <w:r>
+        <w:rPr>
+          <w:highlight w:val="darkGray"/>
+          <w:lang w:val="en-US"/>
+        </w:rPr>
+        <w:t xml:space="preserve">GROUP BY </w:t>
+      </w:r>
+      <w:proofErr w:type="spellStart"/>
+      <w:r>
+        <w:rPr>
+          <w:highlight w:val="darkGray"/>
+          <w:lang w:val="en-US"/>
+        </w:rPr>
+        <w:t>p.fk_Categoria_id_</w:t>
+      </w:r>
+      <w:proofErr w:type="gramStart"/>
+      <w:r>
+        <w:rPr>
+          <w:highlight w:val="darkGray"/>
+          <w:lang w:val="en-US"/>
+        </w:rPr>
+        <w:t>categoria</w:t>
+      </w:r>
+      <w:proofErr w:type="spellEnd"/>
+      <w:r>
+        <w:rPr>
+          <w:highlight w:val="darkGray"/>
+          <w:lang w:val="en-US"/>
+        </w:rPr>
+        <w:t>;</w:t>
+      </w:r>
+      <w:proofErr w:type="gramEnd"/>
     </w:p>
     <w:p>
       <w:r>
@@ -6054,7 +7197,7 @@
     <w:p/>
     <w:p>
       <w:pPr>
-        <w:pStyle w:val="ListParagraph"/>
+        <w:pStyle w:val="PargrafodaLista"/>
         <w:numPr>
           <w:ilvl w:val="0"/>
           <w:numId w:val="11"/>
@@ -6087,6 +7230,7 @@
         <w:rPr>
           <w:highlight w:val="darkGray"/>
         </w:rPr>
+        <w:lastRenderedPageBreak/>
         <w:t>SELECT</w:t>
       </w:r>
     </w:p>
@@ -6126,48 +7270,115 @@
       <w:pPr>
         <w:rPr>
           <w:highlight w:val="darkGray"/>
+          <w:lang w:val="en-US"/>
         </w:rPr>
       </w:pPr>
       <w:r>
         <w:t xml:space="preserve">    </w:t>
       </w:r>
-      <w:r>
-        <w:rPr>
-          <w:highlight w:val="darkGray"/>
+      <w:proofErr w:type="gramStart"/>
+      <w:r>
+        <w:rPr>
+          <w:highlight w:val="darkGray"/>
+          <w:lang w:val="en-US"/>
         </w:rPr>
         <w:t>ROUND(</w:t>
       </w:r>
-    </w:p>
-    <w:p>
-      <w:pPr>
-        <w:rPr>
-          <w:highlight w:val="darkGray"/>
-        </w:rPr>
-      </w:pPr>
-      <w:r>
+      <w:proofErr w:type="gramEnd"/>
+    </w:p>
+    <w:p>
+      <w:pPr>
+        <w:rPr>
+          <w:highlight w:val="darkGray"/>
+          <w:lang w:val="en-US"/>
+        </w:rPr>
+      </w:pPr>
+      <w:r>
+        <w:rPr>
+          <w:lang w:val="en-US"/>
+        </w:rPr>
         <w:t xml:space="preserve">        </w:t>
       </w:r>
-      <w:r>
-        <w:rPr>
-          <w:highlight w:val="darkGray"/>
-        </w:rPr>
-        <w:t>TIMESTAMPDIFF(MONTH, data_admissao, CURDATE()) * salario,</w:t>
-      </w:r>
-    </w:p>
-    <w:p>
-      <w:pPr>
-        <w:rPr>
-          <w:highlight w:val="darkGray"/>
-        </w:rPr>
-      </w:pPr>
-      <w:r>
+      <w:proofErr w:type="gramStart"/>
+      <w:r>
+        <w:rPr>
+          <w:highlight w:val="darkGray"/>
+          <w:lang w:val="en-US"/>
+        </w:rPr>
+        <w:t>TIMESTAMPDIFF(</w:t>
+      </w:r>
+      <w:proofErr w:type="gramEnd"/>
+      <w:r>
+        <w:rPr>
+          <w:highlight w:val="darkGray"/>
+          <w:lang w:val="en-US"/>
+        </w:rPr>
+        <w:t xml:space="preserve">MONTH, </w:t>
+      </w:r>
+      <w:proofErr w:type="spellStart"/>
+      <w:r>
+        <w:rPr>
+          <w:highlight w:val="darkGray"/>
+          <w:lang w:val="en-US"/>
+        </w:rPr>
+        <w:t>data_admissao</w:t>
+      </w:r>
+      <w:proofErr w:type="spellEnd"/>
+      <w:r>
+        <w:rPr>
+          <w:highlight w:val="darkGray"/>
+          <w:lang w:val="en-US"/>
+        </w:rPr>
+        <w:t xml:space="preserve">, CURDATE()) * </w:t>
+      </w:r>
+      <w:proofErr w:type="spellStart"/>
+      <w:r>
+        <w:rPr>
+          <w:highlight w:val="darkGray"/>
+          <w:lang w:val="en-US"/>
+        </w:rPr>
+        <w:t>salario</w:t>
+      </w:r>
+      <w:proofErr w:type="spellEnd"/>
+      <w:r>
+        <w:rPr>
+          <w:highlight w:val="darkGray"/>
+          <w:lang w:val="en-US"/>
+        </w:rPr>
+        <w:t>,</w:t>
+      </w:r>
+    </w:p>
+    <w:p>
+      <w:pPr>
+        <w:rPr>
+          <w:highlight w:val="darkGray"/>
+        </w:rPr>
+      </w:pPr>
+      <w:r>
+        <w:rPr>
+          <w:lang w:val="en-US"/>
+        </w:rPr>
         <w:t xml:space="preserve">        </w:t>
       </w:r>
       <w:r>
         <w:rPr>
           <w:highlight w:val="darkGray"/>
         </w:rPr>
-        <w:t>2) AS ValorTotalRecebidoTodosAnos,</w:t>
+        <w:t xml:space="preserve">2) AS </w:t>
+      </w:r>
+      <w:proofErr w:type="spellStart"/>
+      <w:r>
+        <w:rPr>
+          <w:highlight w:val="darkGray"/>
+        </w:rPr>
+        <w:t>ValorTotalRecebidoTodosAnos</w:t>
+      </w:r>
+      <w:proofErr w:type="spellEnd"/>
+      <w:r>
+        <w:rPr>
+          <w:highlight w:val="darkGray"/>
+        </w:rPr>
+        <w:t>,</w:t>
       </w:r>
     </w:p>
     <w:p>
@@ -6268,7 +7479,7 @@
     <w:p/>
     <w:p>
       <w:pPr>
-        <w:pStyle w:val="Heading2"/>
+        <w:pStyle w:val="Ttulo2"/>
       </w:pPr>
       <w:bookmarkStart w:id="8" w:name="_Toc143529182"/>
       <w:r>
@@ -6279,7 +7490,7 @@
     <w:p/>
     <w:p>
       <w:pPr>
-        <w:pStyle w:val="ListParagraph"/>
+        <w:pStyle w:val="PargrafodaLista"/>
         <w:numPr>
           <w:ilvl w:val="0"/>
           <w:numId w:val="10"/>
@@ -6407,6 +7618,7 @@
       <w:pPr>
         <w:rPr>
           <w:highlight w:val="darkGray"/>
+          <w:lang w:val="en-US"/>
         </w:rPr>
       </w:pPr>
       <w:r>
@@ -6415,6 +7627,178 @@
       <w:r>
         <w:rPr>
           <w:highlight w:val="darkGray"/>
+          <w:lang w:val="en-US"/>
+        </w:rPr>
+        <w:t xml:space="preserve">WHERE </w:t>
+      </w:r>
+      <w:proofErr w:type="spellStart"/>
+      <w:r>
+        <w:rPr>
+          <w:highlight w:val="darkGray"/>
+          <w:lang w:val="en-US"/>
+        </w:rPr>
+        <w:t>P.fk_Categoria_id_categoria</w:t>
+      </w:r>
+      <w:proofErr w:type="spellEnd"/>
+      <w:r>
+        <w:rPr>
+          <w:highlight w:val="darkGray"/>
+          <w:lang w:val="en-US"/>
+        </w:rPr>
+        <w:t xml:space="preserve"> = </w:t>
+      </w:r>
+      <w:proofErr w:type="spellStart"/>
+      <w:r>
+        <w:rPr>
+          <w:highlight w:val="darkGray"/>
+          <w:lang w:val="en-US"/>
+        </w:rPr>
+        <w:t>C.id_categoria</w:t>
+      </w:r>
+      <w:proofErr w:type="spellEnd"/>
+    </w:p>
+    <w:p>
+      <w:pPr>
+        <w:rPr>
+          <w:highlight w:val="darkGray"/>
+          <w:lang w:val="en-US"/>
+        </w:rPr>
+      </w:pPr>
+      <w:r>
+        <w:rPr>
+          <w:lang w:val="en-US"/>
+        </w:rPr>
+        <w:t xml:space="preserve">     </w:t>
+      </w:r>
+      <w:r>
+        <w:rPr>
+          <w:highlight w:val="darkGray"/>
+          <w:lang w:val="en-US"/>
+        </w:rPr>
+        <w:t xml:space="preserve">GROUP BY </w:t>
+      </w:r>
+      <w:proofErr w:type="spellStart"/>
+      <w:r>
+        <w:rPr>
+          <w:highlight w:val="darkGray"/>
+          <w:lang w:val="en-US"/>
+        </w:rPr>
+        <w:t>P.id_produto</w:t>
+      </w:r>
+      <w:proofErr w:type="spellEnd"/>
+    </w:p>
+    <w:p>
+      <w:pPr>
+        <w:rPr>
+          <w:highlight w:val="darkGray"/>
+        </w:rPr>
+      </w:pPr>
+      <w:r>
+        <w:rPr>
+          <w:lang w:val="en-US"/>
+        </w:rPr>
+        <w:t xml:space="preserve">     </w:t>
+      </w:r>
+      <w:r>
+        <w:rPr>
+          <w:highlight w:val="darkGray"/>
+        </w:rPr>
+        <w:t>ORDER BY SUM(</w:t>
+      </w:r>
+      <w:proofErr w:type="spellStart"/>
+      <w:proofErr w:type="gramStart"/>
+      <w:r>
+        <w:rPr>
+          <w:highlight w:val="darkGray"/>
+        </w:rPr>
+        <w:t>IP.quantidade</w:t>
+      </w:r>
+      <w:proofErr w:type="spellEnd"/>
+      <w:proofErr w:type="gramEnd"/>
+      <w:r>
+        <w:rPr>
+          <w:highlight w:val="darkGray"/>
+        </w:rPr>
+        <w:t>) DESC</w:t>
+      </w:r>
+    </w:p>
+    <w:p>
+      <w:pPr>
+        <w:rPr>
+          <w:highlight w:val="darkGray"/>
+        </w:rPr>
+      </w:pPr>
+      <w:r>
+        <w:t xml:space="preserve">     </w:t>
+      </w:r>
+      <w:r>
+        <w:rPr>
+          <w:highlight w:val="darkGray"/>
+        </w:rPr>
+        <w:t>LIMIT 1) AS ProdutoMaisComprado,</w:t>
+      </w:r>
+    </w:p>
+    <w:p>
+      <w:pPr>
+        <w:rPr>
+          <w:highlight w:val="darkGray"/>
+        </w:rPr>
+      </w:pPr>
+      <w:r>
+        <w:t xml:space="preserve">     </w:t>
+      </w:r>
+      <w:r>
+        <w:rPr>
+          <w:highlight w:val="darkGray"/>
+        </w:rPr>
+        <w:t>(SELECT SUM(P.valor * IP.quantidade)</w:t>
+      </w:r>
+    </w:p>
+    <w:p>
+      <w:pPr>
+        <w:rPr>
+          <w:highlight w:val="darkGray"/>
+        </w:rPr>
+      </w:pPr>
+      <w:r>
+        <w:lastRenderedPageBreak/>
+        <w:t xml:space="preserve">      </w:t>
+      </w:r>
+      <w:r>
+        <w:rPr>
+          <w:highlight w:val="darkGray"/>
+        </w:rPr>
+        <w:t>FROM Produtos AS P</w:t>
+      </w:r>
+    </w:p>
+    <w:p>
+      <w:pPr>
+        <w:rPr>
+          <w:highlight w:val="darkGray"/>
+        </w:rPr>
+      </w:pPr>
+      <w:r>
+        <w:t xml:space="preserve">      </w:t>
+      </w:r>
+      <w:r>
+        <w:rPr>
+          <w:highlight w:val="darkGray"/>
+        </w:rPr>
+        <w:t>JOIN ItensPedido AS IP ON P.id_produto = IP.fk_Produtos_id_produto</w:t>
+      </w:r>
+    </w:p>
+    <w:p>
+      <w:pPr>
+        <w:rPr>
+          <w:highlight w:val="darkGray"/>
+        </w:rPr>
+      </w:pPr>
+      <w:r>
+        <w:t xml:space="preserve">      </w:t>
+      </w:r>
+      <w:r>
+        <w:rPr>
+          <w:highlight w:val="darkGray"/>
         </w:rPr>
         <w:t>WHERE P.fk_Categoria_id_categoria = C.id_categoria</w:t>
       </w:r>
@@ -6426,124 +7810,12 @@
         </w:rPr>
       </w:pPr>
       <w:r>
-        <w:t xml:space="preserve">     </w:t>
-      </w:r>
-      <w:r>
-        <w:rPr>
-          <w:highlight w:val="darkGray"/>
-        </w:rPr>
-        <w:t>GROUP BY P.id_produto</w:t>
-      </w:r>
-    </w:p>
-    <w:p>
-      <w:pPr>
-        <w:rPr>
-          <w:highlight w:val="darkGray"/>
-        </w:rPr>
-      </w:pPr>
-      <w:r>
-        <w:t xml:space="preserve">     </w:t>
-      </w:r>
-      <w:r>
-        <w:rPr>
-          <w:highlight w:val="darkGray"/>
-        </w:rPr>
-        <w:t>ORDER BY SUM(IP.quantidade) DESC</w:t>
-      </w:r>
-    </w:p>
-    <w:p>
-      <w:pPr>
-        <w:rPr>
-          <w:highlight w:val="darkGray"/>
-        </w:rPr>
-      </w:pPr>
-      <w:r>
-        <w:t xml:space="preserve">     </w:t>
-      </w:r>
-      <w:r>
-        <w:rPr>
-          <w:highlight w:val="darkGray"/>
-        </w:rPr>
-        <w:t>LIMIT 1) AS ProdutoMaisComprado,</w:t>
-      </w:r>
-    </w:p>
-    <w:p>
-      <w:pPr>
-        <w:rPr>
-          <w:highlight w:val="darkGray"/>
-        </w:rPr>
-      </w:pPr>
-      <w:r>
-        <w:t xml:space="preserve">     </w:t>
-      </w:r>
-      <w:r>
-        <w:rPr>
-          <w:highlight w:val="darkGray"/>
-        </w:rPr>
-        <w:t>(SELECT SUM(P.valor * IP.quantidade)</w:t>
-      </w:r>
-    </w:p>
-    <w:p>
-      <w:pPr>
-        <w:rPr>
-          <w:highlight w:val="darkGray"/>
-        </w:rPr>
-      </w:pPr>
-      <w:r>
         <w:t xml:space="preserve">      </w:t>
       </w:r>
       <w:r>
         <w:rPr>
           <w:highlight w:val="darkGray"/>
         </w:rPr>
-        <w:t>FROM Produtos AS P</w:t>
-      </w:r>
-    </w:p>
-    <w:p>
-      <w:pPr>
-        <w:rPr>
-          <w:highlight w:val="darkGray"/>
-        </w:rPr>
-      </w:pPr>
-      <w:r>
-        <w:t xml:space="preserve">      </w:t>
-      </w:r>
-      <w:r>
-        <w:rPr>
-          <w:highlight w:val="darkGray"/>
-        </w:rPr>
-        <w:t>JOIN ItensPedido AS IP ON P.id_produto = IP.fk_Produtos_id_produto</w:t>
-      </w:r>
-    </w:p>
-    <w:p>
-      <w:pPr>
-        <w:rPr>
-          <w:highlight w:val="darkGray"/>
-        </w:rPr>
-      </w:pPr>
-      <w:r>
-        <w:t xml:space="preserve">      </w:t>
-      </w:r>
-      <w:r>
-        <w:rPr>
-          <w:highlight w:val="darkGray"/>
-        </w:rPr>
-        <w:t>WHERE P.fk_Categoria_id_categoria = C.id_categoria</w:t>
-      </w:r>
-    </w:p>
-    <w:p>
-      <w:pPr>
-        <w:rPr>
-          <w:highlight w:val="darkGray"/>
-        </w:rPr>
-      </w:pPr>
-      <w:r>
-        <w:t xml:space="preserve">      </w:t>
-      </w:r>
-      <w:r>
-        <w:rPr>
-          <w:highlight w:val="darkGray"/>
-        </w:rPr>
         <w:t>) AS TotalEmVendas</w:t>
       </w:r>
     </w:p>
@@ -6618,15 +7890,20 @@
       <w:pPr>
         <w:rPr>
           <w:highlight w:val="darkGray"/>
-        </w:rPr>
-      </w:pPr>
-      <w:r>
-        <w:rPr>
-          <w:highlight w:val="darkGray"/>
+          <w:lang w:val="en-US"/>
+        </w:rPr>
+      </w:pPr>
+      <w:r>
+        <w:rPr>
+          <w:highlight w:val="darkGray"/>
+          <w:lang w:val="en-US"/>
         </w:rPr>
         <w:t>JOIN</w:t>
       </w:r>
       <w:r>
+        <w:rPr>
+          <w:lang w:val="en-US"/>
+        </w:rPr>
         <w:t xml:space="preserve"> </w:t>
       </w:r>
     </w:p>
@@ -6634,31 +7911,100 @@
       <w:pPr>
         <w:rPr>
           <w:highlight w:val="darkGray"/>
-        </w:rPr>
-      </w:pPr>
-      <w:r>
+          <w:lang w:val="en-US"/>
+        </w:rPr>
+      </w:pPr>
+      <w:r>
+        <w:rPr>
+          <w:lang w:val="en-US"/>
+        </w:rPr>
         <w:t xml:space="preserve">    </w:t>
       </w:r>
-      <w:r>
-        <w:rPr>
-          <w:highlight w:val="darkGray"/>
-        </w:rPr>
-        <w:t>Categorias AS C ON P.fk_Categoria_id_categoria = C.id_categoria</w:t>
-      </w:r>
-      <w:r>
+      <w:proofErr w:type="spellStart"/>
+      <w:r>
+        <w:rPr>
+          <w:highlight w:val="darkGray"/>
+          <w:lang w:val="en-US"/>
+        </w:rPr>
+        <w:t>Categorias</w:t>
+      </w:r>
+      <w:proofErr w:type="spellEnd"/>
+      <w:r>
+        <w:rPr>
+          <w:highlight w:val="darkGray"/>
+          <w:lang w:val="en-US"/>
+        </w:rPr>
+        <w:t xml:space="preserve"> AS C ON </w:t>
+      </w:r>
+      <w:proofErr w:type="spellStart"/>
+      <w:r>
+        <w:rPr>
+          <w:highlight w:val="darkGray"/>
+          <w:lang w:val="en-US"/>
+        </w:rPr>
+        <w:t>P.fk_Categoria_id_categoria</w:t>
+      </w:r>
+      <w:proofErr w:type="spellEnd"/>
+      <w:r>
+        <w:rPr>
+          <w:highlight w:val="darkGray"/>
+          <w:lang w:val="en-US"/>
+        </w:rPr>
+        <w:t xml:space="preserve"> = </w:t>
+      </w:r>
+      <w:proofErr w:type="spellStart"/>
+      <w:r>
+        <w:rPr>
+          <w:highlight w:val="darkGray"/>
+          <w:lang w:val="en-US"/>
+        </w:rPr>
+        <w:t>C.id_categoria</w:t>
+      </w:r>
+      <w:proofErr w:type="spellEnd"/>
+      <w:r>
+        <w:rPr>
+          <w:lang w:val="en-US"/>
+        </w:rPr>
         <w:t xml:space="preserve"> </w:t>
       </w:r>
     </w:p>
     <w:p>
-      <w:r>
-        <w:rPr>
-          <w:highlight w:val="darkGray"/>
-        </w:rPr>
-        <w:t>GROUP BY P.fk_Categoria_id_categoria</w:t>
-      </w:r>
-      <w:r>
+      <w:pPr>
+        <w:rPr>
+          <w:lang w:val="en-US"/>
+        </w:rPr>
+      </w:pPr>
+      <w:r>
+        <w:rPr>
+          <w:highlight w:val="darkGray"/>
+          <w:lang w:val="en-US"/>
+        </w:rPr>
+        <w:t xml:space="preserve">GROUP BY </w:t>
+      </w:r>
+      <w:proofErr w:type="spellStart"/>
+      <w:r>
+        <w:rPr>
+          <w:highlight w:val="darkGray"/>
+          <w:lang w:val="en-US"/>
+        </w:rPr>
+        <w:t>P.fk_Categoria_id_</w:t>
+      </w:r>
+      <w:proofErr w:type="gramStart"/>
+      <w:r>
+        <w:rPr>
+          <w:highlight w:val="darkGray"/>
+          <w:lang w:val="en-US"/>
+        </w:rPr>
+        <w:t>categoria</w:t>
+      </w:r>
+      <w:proofErr w:type="spellEnd"/>
+      <w:r>
+        <w:rPr>
+          <w:lang w:val="en-US"/>
+        </w:rPr>
         <w:t>;</w:t>
       </w:r>
+      <w:proofErr w:type="gramEnd"/>
     </w:p>
     <w:p>
       <w:r>
@@ -6711,7 +8057,7 @@
     <w:p/>
     <w:p>
       <w:pPr>
-        <w:pStyle w:val="ListParagraph"/>
+        <w:pStyle w:val="PargrafodaLista"/>
         <w:numPr>
           <w:ilvl w:val="0"/>
           <w:numId w:val="10"/>
@@ -6806,11 +8152,13 @@
       <w:pPr>
         <w:rPr>
           <w:highlight w:val="darkGray"/>
-        </w:rPr>
-      </w:pPr>
-      <w:r>
-        <w:rPr>
-          <w:highlight w:val="darkGray"/>
+          <w:lang w:val="en-US"/>
+        </w:rPr>
+      </w:pPr>
+      <w:r>
+        <w:rPr>
+          <w:highlight w:val="darkGray"/>
+          <w:lang w:val="en-US"/>
         </w:rPr>
         <w:t>FROM</w:t>
       </w:r>
@@ -6819,27 +8167,43 @@
       <w:pPr>
         <w:rPr>
           <w:highlight w:val="darkGray"/>
-        </w:rPr>
-      </w:pPr>
-      <w:r>
+          <w:lang w:val="en-US"/>
+        </w:rPr>
+      </w:pPr>
+      <w:r>
+        <w:rPr>
+          <w:lang w:val="en-US"/>
+        </w:rPr>
         <w:t xml:space="preserve">    </w:t>
       </w:r>
-      <w:r>
-        <w:rPr>
-          <w:highlight w:val="darkGray"/>
-        </w:rPr>
-        <w:t>Funcionarios AS F</w:t>
-      </w:r>
-    </w:p>
-    <w:p>
-      <w:pPr>
-        <w:rPr>
-          <w:highlight w:val="darkGray"/>
-        </w:rPr>
-      </w:pPr>
-      <w:r>
-        <w:rPr>
-          <w:highlight w:val="darkGray"/>
+      <w:proofErr w:type="spellStart"/>
+      <w:r>
+        <w:rPr>
+          <w:highlight w:val="darkGray"/>
+          <w:lang w:val="en-US"/>
+        </w:rPr>
+        <w:t>Funcionarios</w:t>
+      </w:r>
+      <w:proofErr w:type="spellEnd"/>
+      <w:r>
+        <w:rPr>
+          <w:highlight w:val="darkGray"/>
+          <w:lang w:val="en-US"/>
+        </w:rPr>
+        <w:t xml:space="preserve"> AS F</w:t>
+      </w:r>
+    </w:p>
+    <w:p>
+      <w:pPr>
+        <w:rPr>
+          <w:highlight w:val="darkGray"/>
+          <w:lang w:val="en-US"/>
+        </w:rPr>
+      </w:pPr>
+      <w:r>
+        <w:rPr>
+          <w:highlight w:val="darkGray"/>
+          <w:lang w:val="en-US"/>
         </w:rPr>
         <w:t>JOIN</w:t>
       </w:r>
@@ -6848,14 +8212,19 @@
       <w:pPr>
         <w:rPr>
           <w:highlight w:val="darkGray"/>
-        </w:rPr>
-      </w:pPr>
-      <w:r>
+          <w:lang w:val="en-US"/>
+        </w:rPr>
+      </w:pPr>
+      <w:r>
+        <w:rPr>
+          <w:lang w:val="en-US"/>
+        </w:rPr>
         <w:t xml:space="preserve">    </w:t>
       </w:r>
       <w:r>
         <w:rPr>
           <w:highlight w:val="darkGray"/>
+          <w:lang w:val="en-US"/>
         </w:rPr>
         <w:t>(</w:t>
       </w:r>
@@ -6864,14 +8233,19 @@
       <w:pPr>
         <w:rPr>
           <w:highlight w:val="darkGray"/>
-        </w:rPr>
-      </w:pPr>
-      <w:r>
+          <w:lang w:val="en-US"/>
+        </w:rPr>
+      </w:pPr>
+      <w:r>
+        <w:rPr>
+          <w:lang w:val="en-US"/>
+        </w:rPr>
         <w:t xml:space="preserve">        </w:t>
       </w:r>
       <w:r>
         <w:rPr>
           <w:highlight w:val="darkGray"/>
+          <w:lang w:val="en-US"/>
         </w:rPr>
         <w:t>SELECT</w:t>
       </w:r>
@@ -6883,22 +8257,34 @@
         </w:rPr>
       </w:pPr>
       <w:r>
+        <w:rPr>
+          <w:lang w:val="en-US"/>
+        </w:rPr>
         <w:t xml:space="preserve">            </w:t>
       </w:r>
-      <w:r>
-        <w:rPr>
-          <w:highlight w:val="darkGray"/>
-        </w:rPr>
-        <w:t>P.fk_Funcionarios_id_funcionario,</w:t>
-      </w:r>
-    </w:p>
-    <w:p>
-      <w:pPr>
-        <w:rPr>
-          <w:highlight w:val="darkGray"/>
-        </w:rPr>
-      </w:pPr>
-      <w:r>
+      <w:proofErr w:type="spellStart"/>
+      <w:r>
+        <w:rPr>
+          <w:highlight w:val="darkGray"/>
+        </w:rPr>
+        <w:t>P.fk_Funcionarios_id_funcionario</w:t>
+      </w:r>
+      <w:proofErr w:type="spellEnd"/>
+      <w:r>
+        <w:rPr>
+          <w:highlight w:val="darkGray"/>
+        </w:rPr>
+        <w:t>,</w:t>
+      </w:r>
+    </w:p>
+    <w:p>
+      <w:pPr>
+        <w:rPr>
+          <w:highlight w:val="darkGray"/>
+        </w:rPr>
+      </w:pPr>
+      <w:r>
+        <w:lastRenderedPageBreak/>
         <w:t xml:space="preserve">            </w:t>
       </w:r>
       <w:r>
@@ -7223,7 +8609,7 @@
 <w:ftr xmlns:wpc="http://schemas.microsoft.com/office/word/2010/wordprocessingCanvas" xmlns:cx="http://schemas.microsoft.com/office/drawing/2014/chartex" xmlns:cx1="http://schemas.microsoft.com/office/drawing/2015/9/8/chartex" xmlns:cx2="http://schemas.microsoft.com/office/drawing/2015/10/21/chartex" xmlns:cx3="http://schemas.microsoft.com/office/drawing/2016/5/9/chartex" xmlns:cx4="http://schemas.microsoft.com/office/drawing/2016/5/10/chartex" xmlns:cx5="http://schemas.microsoft.com/office/drawing/2016/5/11/chartex" xmlns:cx6="http://schemas.microsoft.com/office/drawing/2016/5/12/chartex" xmlns:cx7="http://schemas.microsoft.com/office/drawing/2016/5/13/chartex" xmlns:cx8="http://schemas.microsoft.com/office/drawing/2016/5/14/chartex" xmlns:mc="http://schemas.openxmlformats.org/markup-compatibility/2006" xmlns:aink="http://schemas.microsoft.com/office/drawing/2016/ink" xmlns:am3d="http://schemas.microsoft.com/office/drawing/2017/model3d" xmlns:o="urn:schemas-microsoft-com:office:office" xmlns:oel="http://schemas.microsoft.com/office/2019/extlst" xmlns:r="http://schemas.openxmlformats.org/officeDocument/2006/relationships" xmlns:m="http://schemas.openxmlformats.org/officeDocument/2006/math" xmlns:v="urn:schemas-microsoft-com:vml" xmlns:wp14="http://schemas.microsoft.com/office/word/2010/wordprocessingDrawing" xmlns:wp="http://schemas.openxmlformats.org/drawingml/2006/wordprocessingDrawing" xmlns:w10="urn:schemas-microsoft-com:office:word" xmlns:w="http://schemas.openxmlformats.org/wordprocessingml/2006/main" xmlns:w14="http://schemas.microsoft.com/office/word/2010/wordml" xmlns:w15="http://schemas.microsoft.com/office/word/2012/wordml" xmlns:w16cex="http://schemas.microsoft.com/office/word/2018/wordml/cex" xmlns:w16cid="http://schemas.microsoft.com/office/word/2016/wordml/cid" xmlns:w16="http://schemas.microsoft.com/office/word/2018/wordml" xmlns:w16sdtdh="http://schemas.microsoft.com/office/word/2020/wordml/sdtdatahash" xmlns:w16se="http://schemas.microsoft.com/office/word/2015/wordml/symex" xmlns:wpg="http://schemas.microsoft.com/office/word/2010/wordprocessingGroup" xmlns:wpi="http://schemas.microsoft.com/office/word/2010/wordprocessingInk" xmlns:wne="http://schemas.microsoft.com/office/word/2006/wordml" xmlns:wps="http://schemas.microsoft.com/office/word/2010/wordprocessingShape" mc:Ignorable="w14 w15 w16se w16cid w16 w16cex w16sdtdh wp14">
   <w:p>
     <w:pPr>
-      <w:pStyle w:val="Footer"/>
+      <w:pStyle w:val="Rodap"/>
       <w:pBdr>
         <w:top w:val="single" w:sz="4" w:space="1" w:color="auto"/>
       </w:pBdr>
@@ -7320,7 +8706,7 @@
     <w:lvl w:ilvl="2">
       <w:start w:val="1"/>
       <w:numFmt w:val="decimal"/>
-      <w:pStyle w:val="Heading3"/>
+      <w:pStyle w:val="Ttulo3"/>
       <w:lvlText w:val="%1.%2.%3"/>
       <w:lvlJc w:val="left"/>
       <w:pPr>
@@ -7330,7 +8716,7 @@
     <w:lvl w:ilvl="3">
       <w:start w:val="1"/>
       <w:numFmt w:val="decimal"/>
-      <w:pStyle w:val="Heading4"/>
+      <w:pStyle w:val="Ttulo4"/>
       <w:lvlText w:val="%1.%2.%3.%4"/>
       <w:lvlJc w:val="left"/>
       <w:pPr>
@@ -7340,7 +8726,7 @@
     <w:lvl w:ilvl="4">
       <w:start w:val="1"/>
       <w:numFmt w:val="decimal"/>
-      <w:pStyle w:val="Heading5"/>
+      <w:pStyle w:val="Ttulo5"/>
       <w:lvlText w:val="%1.%2.%3.%4.%5"/>
       <w:lvlJc w:val="left"/>
       <w:pPr>
@@ -7350,7 +8736,7 @@
     <w:lvl w:ilvl="5">
       <w:start w:val="1"/>
       <w:numFmt w:val="decimal"/>
-      <w:pStyle w:val="Heading6"/>
+      <w:pStyle w:val="Ttulo6"/>
       <w:lvlText w:val="%1.%2.%3.%4.%5.%6"/>
       <w:lvlJc w:val="left"/>
       <w:pPr>
@@ -7360,7 +8746,7 @@
     <w:lvl w:ilvl="6">
       <w:start w:val="1"/>
       <w:numFmt w:val="decimal"/>
-      <w:pStyle w:val="Heading7"/>
+      <w:pStyle w:val="Ttulo7"/>
       <w:lvlText w:val="%1.%2.%3.%4.%5.%6.%7"/>
       <w:lvlJc w:val="left"/>
       <w:pPr>
@@ -7370,7 +8756,7 @@
     <w:lvl w:ilvl="7">
       <w:start w:val="1"/>
       <w:numFmt w:val="decimal"/>
-      <w:pStyle w:val="Heading8"/>
+      <w:pStyle w:val="Ttulo8"/>
       <w:lvlText w:val="%1.%2.%3.%4.%5.%6.%7.%8"/>
       <w:lvlJc w:val="left"/>
       <w:pPr>
@@ -7380,7 +8766,7 @@
     <w:lvl w:ilvl="8">
       <w:start w:val="1"/>
       <w:numFmt w:val="decimal"/>
-      <w:pStyle w:val="Heading9"/>
+      <w:pStyle w:val="Ttulo9"/>
       <w:lvlText w:val="%1.%2.%3.%4.%5.%6.%7.%8.%9"/>
       <w:lvlJc w:val="left"/>
       <w:pPr>
@@ -7803,7 +9189,7 @@
     <w:lvl w:ilvl="1">
       <w:start w:val="1"/>
       <w:numFmt w:val="decimal"/>
-      <w:pStyle w:val="Heading2"/>
+      <w:pStyle w:val="Ttulo2"/>
       <w:lvlText w:val="%1.%2."/>
       <w:lvlJc w:val="left"/>
       <w:pPr>
@@ -8166,7 +9552,7 @@
     <w:lvl w:ilvl="0">
       <w:start w:val="1"/>
       <w:numFmt w:val="decimal"/>
-      <w:pStyle w:val="Heading1"/>
+      <w:pStyle w:val="Ttulo1"/>
       <w:lvlText w:val="%1."/>
       <w:lvlJc w:val="left"/>
       <w:pPr>
@@ -8796,11 +10182,11 @@
     <w:name w:val="Normal"/>
     <w:qFormat/>
   </w:style>
-  <w:style w:type="paragraph" w:styleId="Heading1">
+  <w:style w:type="paragraph" w:styleId="Ttulo1">
     <w:name w:val="heading 1"/>
     <w:basedOn w:val="Normal"/>
     <w:next w:val="Normal"/>
-    <w:link w:val="Heading1Char"/>
+    <w:link w:val="Ttulo1Char"/>
     <w:uiPriority w:val="9"/>
     <w:qFormat/>
     <w:rsid w:val="002909F6"/>
@@ -8821,11 +10207,11 @@
       <w:szCs w:val="36"/>
     </w:rPr>
   </w:style>
-  <w:style w:type="paragraph" w:styleId="Heading2">
+  <w:style w:type="paragraph" w:styleId="Ttulo2">
     <w:name w:val="heading 2"/>
-    <w:basedOn w:val="Heading1"/>
+    <w:basedOn w:val="Ttulo1"/>
     <w:next w:val="Normal"/>
-    <w:link w:val="Heading2Char"/>
+    <w:link w:val="Ttulo2Char"/>
     <w:uiPriority w:val="9"/>
     <w:unhideWhenUsed/>
     <w:qFormat/>
@@ -8842,11 +10228,11 @@
       <w:szCs w:val="26"/>
     </w:rPr>
   </w:style>
-  <w:style w:type="paragraph" w:styleId="Heading3">
+  <w:style w:type="paragraph" w:styleId="Ttulo3">
     <w:name w:val="heading 3"/>
     <w:basedOn w:val="Normal"/>
     <w:next w:val="Normal"/>
-    <w:link w:val="Heading3Char"/>
+    <w:link w:val="Ttulo3Char"/>
     <w:uiPriority w:val="9"/>
     <w:semiHidden/>
     <w:unhideWhenUsed/>
@@ -8869,11 +10255,11 @@
       <w:szCs w:val="24"/>
     </w:rPr>
   </w:style>
-  <w:style w:type="paragraph" w:styleId="Heading4">
+  <w:style w:type="paragraph" w:styleId="Ttulo4">
     <w:name w:val="heading 4"/>
     <w:basedOn w:val="Normal"/>
     <w:next w:val="Normal"/>
-    <w:link w:val="Heading4Char"/>
+    <w:link w:val="Ttulo4Char"/>
     <w:uiPriority w:val="9"/>
     <w:semiHidden/>
     <w:unhideWhenUsed/>
@@ -8896,11 +10282,11 @@
       <w:color w:val="2F5496" w:themeColor="accent1" w:themeShade="BF"/>
     </w:rPr>
   </w:style>
-  <w:style w:type="paragraph" w:styleId="Heading5">
+  <w:style w:type="paragraph" w:styleId="Ttulo5">
     <w:name w:val="heading 5"/>
     <w:basedOn w:val="Normal"/>
     <w:next w:val="Normal"/>
-    <w:link w:val="Heading5Char"/>
+    <w:link w:val="Ttulo5Char"/>
     <w:uiPriority w:val="9"/>
     <w:semiHidden/>
     <w:unhideWhenUsed/>
@@ -8921,11 +10307,11 @@
       <w:color w:val="2F5496" w:themeColor="accent1" w:themeShade="BF"/>
     </w:rPr>
   </w:style>
-  <w:style w:type="paragraph" w:styleId="Heading6">
+  <w:style w:type="paragraph" w:styleId="Ttulo6">
     <w:name w:val="heading 6"/>
     <w:basedOn w:val="Normal"/>
     <w:next w:val="Normal"/>
-    <w:link w:val="Heading6Char"/>
+    <w:link w:val="Ttulo6Char"/>
     <w:uiPriority w:val="9"/>
     <w:semiHidden/>
     <w:unhideWhenUsed/>
@@ -8946,11 +10332,11 @@
       <w:color w:val="1F3763" w:themeColor="accent1" w:themeShade="7F"/>
     </w:rPr>
   </w:style>
-  <w:style w:type="paragraph" w:styleId="Heading7">
+  <w:style w:type="paragraph" w:styleId="Ttulo7">
     <w:name w:val="heading 7"/>
     <w:basedOn w:val="Normal"/>
     <w:next w:val="Normal"/>
-    <w:link w:val="Heading7Char"/>
+    <w:link w:val="Ttulo7Char"/>
     <w:uiPriority w:val="9"/>
     <w:semiHidden/>
     <w:unhideWhenUsed/>
@@ -8973,11 +10359,11 @@
       <w:color w:val="1F3763" w:themeColor="accent1" w:themeShade="7F"/>
     </w:rPr>
   </w:style>
-  <w:style w:type="paragraph" w:styleId="Heading8">
+  <w:style w:type="paragraph" w:styleId="Ttulo8">
     <w:name w:val="heading 8"/>
     <w:basedOn w:val="Normal"/>
     <w:next w:val="Normal"/>
-    <w:link w:val="Heading8Char"/>
+    <w:link w:val="Ttulo8Char"/>
     <w:uiPriority w:val="9"/>
     <w:semiHidden/>
     <w:unhideWhenUsed/>
@@ -9000,11 +10386,11 @@
       <w:szCs w:val="21"/>
     </w:rPr>
   </w:style>
-  <w:style w:type="paragraph" w:styleId="Heading9">
+  <w:style w:type="paragraph" w:styleId="Ttulo9">
     <w:name w:val="heading 9"/>
     <w:basedOn w:val="Normal"/>
     <w:next w:val="Normal"/>
-    <w:link w:val="Heading9Char"/>
+    <w:link w:val="Ttulo9Char"/>
     <w:uiPriority w:val="9"/>
     <w:semiHidden/>
     <w:unhideWhenUsed/>
@@ -9029,13 +10415,13 @@
       <w:szCs w:val="21"/>
     </w:rPr>
   </w:style>
-  <w:style w:type="character" w:default="1" w:styleId="DefaultParagraphFont">
+  <w:style w:type="character" w:default="1" w:styleId="Fontepargpadro">
     <w:name w:val="Default Paragraph Font"/>
     <w:uiPriority w:val="1"/>
     <w:semiHidden/>
     <w:unhideWhenUsed/>
   </w:style>
-  <w:style w:type="table" w:default="1" w:styleId="TableNormal">
+  <w:style w:type="table" w:default="1" w:styleId="Tabelanormal">
     <w:name w:val="Normal Table"/>
     <w:uiPriority w:val="99"/>
     <w:semiHidden/>
@@ -9050,16 +10436,16 @@
       </w:tblCellMar>
     </w:tblPr>
   </w:style>
-  <w:style w:type="numbering" w:default="1" w:styleId="NoList">
+  <w:style w:type="numbering" w:default="1" w:styleId="Semlista">
     <w:name w:val="No List"/>
     <w:uiPriority w:val="99"/>
     <w:semiHidden/>
     <w:unhideWhenUsed/>
   </w:style>
-  <w:style w:type="character" w:customStyle="1" w:styleId="Heading1Char">
-    <w:name w:val="Heading 1 Char"/>
-    <w:basedOn w:val="DefaultParagraphFont"/>
-    <w:link w:val="Heading1"/>
+  <w:style w:type="character" w:customStyle="1" w:styleId="Ttulo1Char">
+    <w:name w:val="Título 1 Char"/>
+    <w:basedOn w:val="Fontepargpadro"/>
+    <w:link w:val="Ttulo1"/>
     <w:uiPriority w:val="9"/>
     <w:rsid w:val="002909F6"/>
     <w:rPr>
@@ -9070,10 +10456,10 @@
       <w:szCs w:val="36"/>
     </w:rPr>
   </w:style>
-  <w:style w:type="character" w:customStyle="1" w:styleId="Heading2Char">
-    <w:name w:val="Heading 2 Char"/>
-    <w:basedOn w:val="DefaultParagraphFont"/>
-    <w:link w:val="Heading2"/>
+  <w:style w:type="character" w:customStyle="1" w:styleId="Ttulo2Char">
+    <w:name w:val="Título 2 Char"/>
+    <w:basedOn w:val="Fontepargpadro"/>
+    <w:link w:val="Ttulo2"/>
     <w:uiPriority w:val="9"/>
     <w:rsid w:val="00CA1C4E"/>
     <w:rPr>
@@ -9084,10 +10470,10 @@
       <w:szCs w:val="26"/>
     </w:rPr>
   </w:style>
-  <w:style w:type="character" w:customStyle="1" w:styleId="Heading3Char">
-    <w:name w:val="Heading 3 Char"/>
-    <w:basedOn w:val="DefaultParagraphFont"/>
-    <w:link w:val="Heading3"/>
+  <w:style w:type="character" w:customStyle="1" w:styleId="Ttulo3Char">
+    <w:name w:val="Título 3 Char"/>
+    <w:basedOn w:val="Fontepargpadro"/>
+    <w:link w:val="Ttulo3"/>
     <w:uiPriority w:val="9"/>
     <w:semiHidden/>
     <w:rsid w:val="00CA1C4E"/>
@@ -9098,10 +10484,10 @@
       <w:szCs w:val="24"/>
     </w:rPr>
   </w:style>
-  <w:style w:type="character" w:customStyle="1" w:styleId="Heading4Char">
-    <w:name w:val="Heading 4 Char"/>
-    <w:basedOn w:val="DefaultParagraphFont"/>
-    <w:link w:val="Heading4"/>
+  <w:style w:type="character" w:customStyle="1" w:styleId="Ttulo4Char">
+    <w:name w:val="Título 4 Char"/>
+    <w:basedOn w:val="Fontepargpadro"/>
+    <w:link w:val="Ttulo4"/>
     <w:uiPriority w:val="9"/>
     <w:semiHidden/>
     <w:rsid w:val="00CA1C4E"/>
@@ -9112,10 +10498,10 @@
       <w:color w:val="2F5496" w:themeColor="accent1" w:themeShade="BF"/>
     </w:rPr>
   </w:style>
-  <w:style w:type="character" w:customStyle="1" w:styleId="Heading5Char">
-    <w:name w:val="Heading 5 Char"/>
-    <w:basedOn w:val="DefaultParagraphFont"/>
-    <w:link w:val="Heading5"/>
+  <w:style w:type="character" w:customStyle="1" w:styleId="Ttulo5Char">
+    <w:name w:val="Título 5 Char"/>
+    <w:basedOn w:val="Fontepargpadro"/>
+    <w:link w:val="Ttulo5"/>
     <w:uiPriority w:val="9"/>
     <w:semiHidden/>
     <w:rsid w:val="00CA1C4E"/>
@@ -9124,10 +10510,10 @@
       <w:color w:val="2F5496" w:themeColor="accent1" w:themeShade="BF"/>
     </w:rPr>
   </w:style>
-  <w:style w:type="character" w:customStyle="1" w:styleId="Heading6Char">
-    <w:name w:val="Heading 6 Char"/>
-    <w:basedOn w:val="DefaultParagraphFont"/>
-    <w:link w:val="Heading6"/>
+  <w:style w:type="character" w:customStyle="1" w:styleId="Ttulo6Char">
+    <w:name w:val="Título 6 Char"/>
+    <w:basedOn w:val="Fontepargpadro"/>
+    <w:link w:val="Ttulo6"/>
     <w:uiPriority w:val="9"/>
     <w:semiHidden/>
     <w:rsid w:val="00CA1C4E"/>
@@ -9136,10 +10522,10 @@
       <w:color w:val="1F3763" w:themeColor="accent1" w:themeShade="7F"/>
     </w:rPr>
   </w:style>
-  <w:style w:type="character" w:customStyle="1" w:styleId="Heading7Char">
-    <w:name w:val="Heading 7 Char"/>
-    <w:basedOn w:val="DefaultParagraphFont"/>
-    <w:link w:val="Heading7"/>
+  <w:style w:type="character" w:customStyle="1" w:styleId="Ttulo7Char">
+    <w:name w:val="Título 7 Char"/>
+    <w:basedOn w:val="Fontepargpadro"/>
+    <w:link w:val="Ttulo7"/>
     <w:uiPriority w:val="9"/>
     <w:semiHidden/>
     <w:rsid w:val="00CA1C4E"/>
@@ -9150,10 +10536,10 @@
       <w:color w:val="1F3763" w:themeColor="accent1" w:themeShade="7F"/>
     </w:rPr>
   </w:style>
-  <w:style w:type="character" w:customStyle="1" w:styleId="Heading8Char">
-    <w:name w:val="Heading 8 Char"/>
-    <w:basedOn w:val="DefaultParagraphFont"/>
-    <w:link w:val="Heading8"/>
+  <w:style w:type="character" w:customStyle="1" w:styleId="Ttulo8Char">
+    <w:name w:val="Título 8 Char"/>
+    <w:basedOn w:val="Fontepargpadro"/>
+    <w:link w:val="Ttulo8"/>
     <w:uiPriority w:val="9"/>
     <w:semiHidden/>
     <w:rsid w:val="00CA1C4E"/>
@@ -9164,10 +10550,10 @@
       <w:szCs w:val="21"/>
     </w:rPr>
   </w:style>
-  <w:style w:type="character" w:customStyle="1" w:styleId="Heading9Char">
-    <w:name w:val="Heading 9 Char"/>
-    <w:basedOn w:val="DefaultParagraphFont"/>
-    <w:link w:val="Heading9"/>
+  <w:style w:type="character" w:customStyle="1" w:styleId="Ttulo9Char">
+    <w:name w:val="Título 9 Char"/>
+    <w:basedOn w:val="Fontepargpadro"/>
+    <w:link w:val="Ttulo9"/>
     <w:uiPriority w:val="9"/>
     <w:semiHidden/>
     <w:rsid w:val="00CA1C4E"/>
@@ -9180,10 +10566,10 @@
       <w:szCs w:val="21"/>
     </w:rPr>
   </w:style>
-  <w:style w:type="paragraph" w:styleId="Header">
+  <w:style w:type="paragraph" w:styleId="Cabealho">
     <w:name w:val="header"/>
     <w:basedOn w:val="Normal"/>
-    <w:link w:val="HeaderChar"/>
+    <w:link w:val="CabealhoChar"/>
     <w:uiPriority w:val="99"/>
     <w:unhideWhenUsed/>
     <w:rsid w:val="002909F6"/>
@@ -9195,17 +10581,17 @@
       <w:spacing w:after="0" w:line="240" w:lineRule="auto"/>
     </w:pPr>
   </w:style>
-  <w:style w:type="character" w:customStyle="1" w:styleId="HeaderChar">
-    <w:name w:val="Header Char"/>
-    <w:basedOn w:val="DefaultParagraphFont"/>
-    <w:link w:val="Header"/>
+  <w:style w:type="character" w:customStyle="1" w:styleId="CabealhoChar">
+    <w:name w:val="Cabeçalho Char"/>
+    <w:basedOn w:val="Fontepargpadro"/>
+    <w:link w:val="Cabealho"/>
     <w:uiPriority w:val="99"/>
     <w:rsid w:val="002909F6"/>
   </w:style>
-  <w:style w:type="paragraph" w:styleId="Footer">
+  <w:style w:type="paragraph" w:styleId="Rodap">
     <w:name w:val="footer"/>
     <w:basedOn w:val="Normal"/>
-    <w:link w:val="FooterChar"/>
+    <w:link w:val="RodapChar"/>
     <w:uiPriority w:val="99"/>
     <w:unhideWhenUsed/>
     <w:rsid w:val="002909F6"/>
@@ -9217,18 +10603,18 @@
       <w:spacing w:after="0" w:line="240" w:lineRule="auto"/>
     </w:pPr>
   </w:style>
-  <w:style w:type="character" w:customStyle="1" w:styleId="FooterChar">
-    <w:name w:val="Footer Char"/>
-    <w:basedOn w:val="DefaultParagraphFont"/>
-    <w:link w:val="Footer"/>
+  <w:style w:type="character" w:customStyle="1" w:styleId="RodapChar">
+    <w:name w:val="Rodapé Char"/>
+    <w:basedOn w:val="Fontepargpadro"/>
+    <w:link w:val="Rodap"/>
     <w:uiPriority w:val="99"/>
     <w:rsid w:val="002909F6"/>
   </w:style>
-  <w:style w:type="paragraph" w:styleId="Title">
+  <w:style w:type="paragraph" w:styleId="Ttulo">
     <w:name w:val="Title"/>
     <w:basedOn w:val="Normal"/>
     <w:next w:val="Normal"/>
-    <w:link w:val="TitleChar"/>
+    <w:link w:val="TtuloChar"/>
     <w:uiPriority w:val="10"/>
     <w:qFormat/>
     <w:rsid w:val="002909F6"/>
@@ -9244,10 +10630,10 @@
       <w:szCs w:val="56"/>
     </w:rPr>
   </w:style>
-  <w:style w:type="character" w:customStyle="1" w:styleId="TitleChar">
-    <w:name w:val="Title Char"/>
-    <w:basedOn w:val="DefaultParagraphFont"/>
-    <w:link w:val="Title"/>
+  <w:style w:type="character" w:customStyle="1" w:styleId="TtuloChar">
+    <w:name w:val="Título Char"/>
+    <w:basedOn w:val="Fontepargpadro"/>
+    <w:link w:val="Ttulo"/>
     <w:uiPriority w:val="10"/>
     <w:rsid w:val="002909F6"/>
     <w:rPr>
@@ -9258,9 +10644,9 @@
       <w:szCs w:val="56"/>
     </w:rPr>
   </w:style>
-  <w:style w:type="paragraph" w:styleId="TOCHeading">
+  <w:style w:type="paragraph" w:styleId="CabealhodoSumrio">
     <w:name w:val="TOC Heading"/>
-    <w:basedOn w:val="Heading1"/>
+    <w:basedOn w:val="Ttulo1"/>
     <w:next w:val="Normal"/>
     <w:uiPriority w:val="39"/>
     <w:unhideWhenUsed/>
@@ -9284,7 +10670,7 @@
       <w14:ligatures w14:val="none"/>
     </w:rPr>
   </w:style>
-  <w:style w:type="paragraph" w:styleId="TOC1">
+  <w:style w:type="paragraph" w:styleId="Sumrio1">
     <w:name w:val="toc 1"/>
     <w:basedOn w:val="Normal"/>
     <w:next w:val="Normal"/>
@@ -9296,7 +10682,7 @@
       <w:spacing w:after="100"/>
     </w:pPr>
   </w:style>
-  <w:style w:type="paragraph" w:styleId="TOC2">
+  <w:style w:type="paragraph" w:styleId="Sumrio2">
     <w:name w:val="toc 2"/>
     <w:basedOn w:val="Normal"/>
     <w:next w:val="Normal"/>
@@ -9311,7 +10697,7 @@
   </w:style>
   <w:style w:type="character" w:styleId="Hyperlink">
     <w:name w:val="Hyperlink"/>
-    <w:basedOn w:val="DefaultParagraphFont"/>
+    <w:basedOn w:val="Fontepargpadro"/>
     <w:uiPriority w:val="99"/>
     <w:unhideWhenUsed/>
     <w:rsid w:val="002909F6"/>
@@ -9320,7 +10706,7 @@
       <w:u w:val="single"/>
     </w:rPr>
   </w:style>
-  <w:style w:type="paragraph" w:styleId="ListParagraph">
+  <w:style w:type="paragraph" w:styleId="PargrafodaLista">
     <w:name w:val="List Paragraph"/>
     <w:basedOn w:val="Normal"/>
     <w:uiPriority w:val="34"/>
@@ -9636,7 +11022,6 @@
 <ds:datastoreItem xmlns:ds="http://schemas.openxmlformats.org/officeDocument/2006/customXml" ds:itemID="{D6EF251F-8657-4F53-B310-786A98195AEB}">
   <ds:schemaRefs>
     <ds:schemaRef ds:uri="http://schemas.openxmlformats.org/officeDocument/2006/bibliography"/>
-    <ds:schemaRef ds:uri="http://www.w3.org/2000/xmlns/"/>
   </ds:schemaRefs>
 </ds:datastoreItem>
 </file>
</xml_diff>